<commit_message>
Login y Register terminados.
</commit_message>
<xml_diff>
--- a/Documentacion Hyper.docx
+++ b/Documentacion Hyper.docx
@@ -251,6 +251,82 @@
             <w:rFonts w:ascii="Arial" w:hAnsi="Arial" w:cs="Arial"/>
           </w:rPr>
           <w:t>https://colorhunt.co/palette/f0f5f9c9d6df52616b1e2022</w:t>
+        </w:r>
+      </w:hyperlink>
+      <w:r>
+        <w:rPr>
+          <w:rFonts w:ascii="Arial" w:hAnsi="Arial" w:cs="Arial"/>
+        </w:rPr>
+        <w:t xml:space="preserve"> </w:t>
+      </w:r>
+      <w:r>
+        <w:rPr>
+          <w:rFonts w:ascii="Arial" w:hAnsi="Arial" w:cs="Arial"/>
+        </w:rPr>
+        <w:t>&gt; [</w:t>
+      </w:r>
+      <w:proofErr w:type="spellStart"/>
+      <w:r>
+        <w:rPr>
+          <w:rFonts w:ascii="Arial" w:hAnsi="Arial" w:cs="Arial"/>
+        </w:rPr>
+        <w:t>Accessed</w:t>
+      </w:r>
+      <w:proofErr w:type="spellEnd"/>
+      <w:r>
+        <w:rPr>
+          <w:rFonts w:ascii="Arial" w:hAnsi="Arial" w:cs="Arial"/>
+        </w:rPr>
+        <w:t xml:space="preserve"> 23 March 2022].</w:t>
+      </w:r>
+    </w:p>
+    <w:p>
+      <w:pPr>
+        <w:rPr>
+          <w:rFonts w:ascii="Arial" w:hAnsi="Arial" w:cs="Arial"/>
+        </w:rPr>
+      </w:pPr>
+      <w:proofErr w:type="spellStart"/>
+      <w:r>
+        <w:rPr>
+          <w:rFonts w:ascii="Arial" w:hAnsi="Arial" w:cs="Arial"/>
+        </w:rPr>
+        <w:t>GmbH</w:t>
+      </w:r>
+      <w:proofErr w:type="spellEnd"/>
+      <w:r>
+        <w:rPr>
+          <w:rFonts w:ascii="Arial" w:hAnsi="Arial" w:cs="Arial"/>
+        </w:rPr>
+        <w:t xml:space="preserve">, L., 2022. Java </w:t>
+      </w:r>
+      <w:proofErr w:type="spellStart"/>
+      <w:r>
+        <w:rPr>
+          <w:rFonts w:ascii="Arial" w:hAnsi="Arial" w:cs="Arial"/>
+        </w:rPr>
+        <w:t>Preferences</w:t>
+      </w:r>
+      <w:proofErr w:type="spellEnd"/>
+      <w:r>
+        <w:rPr>
+          <w:rFonts w:ascii="Arial" w:hAnsi="Arial" w:cs="Arial"/>
+        </w:rPr>
+        <w:t xml:space="preserve"> API - Tutorial. [online] Vogella.com. Available at: &lt;</w:t>
+      </w:r>
+      <w:r>
+        <w:rPr>
+          <w:rFonts w:ascii="Arial" w:hAnsi="Arial" w:cs="Arial"/>
+        </w:rPr>
+        <w:t xml:space="preserve"> </w:t>
+      </w:r>
+      <w:hyperlink r:id="rId6" w:history="1">
+        <w:r>
+          <w:rPr>
+            <w:rStyle w:val="Hipervnculo"/>
+            <w:rFonts w:ascii="Arial" w:hAnsi="Arial" w:cs="Arial"/>
+          </w:rPr>
+          <w:t>https://www.vogella.com/tutorials/JavaPreferences/article.html</w:t>
         </w:r>
       </w:hyperlink>
       <w:r>
@@ -420,6 +496,7 @@
     <w:lsdException w:name="HTML Sample" w:semiHidden="1" w:unhideWhenUsed="1"/>
     <w:lsdException w:name="HTML Typewriter" w:semiHidden="1" w:unhideWhenUsed="1"/>
     <w:lsdException w:name="HTML Variable" w:semiHidden="1" w:unhideWhenUsed="1"/>
+    <w:lsdException w:name="Normal Table" w:semiHidden="1" w:unhideWhenUsed="1"/>
     <w:lsdException w:name="annotation subject" w:semiHidden="1" w:unhideWhenUsed="1"/>
     <w:lsdException w:name="No List" w:semiHidden="1" w:unhideWhenUsed="1"/>
     <w:lsdException w:name="Outline List 1" w:semiHidden="1" w:unhideWhenUsed="1"/>
@@ -466,8 +543,10 @@
     <w:lsdException w:name="Table Subtle 2" w:semiHidden="1" w:unhideWhenUsed="1"/>
     <w:lsdException w:name="Table Web 1" w:semiHidden="1" w:unhideWhenUsed="1"/>
     <w:lsdException w:name="Table Web 2" w:semiHidden="1" w:unhideWhenUsed="1"/>
+    <w:lsdException w:name="Table Web 3" w:semiHidden="1" w:unhideWhenUsed="1"/>
     <w:lsdException w:name="Balloon Text" w:semiHidden="1" w:unhideWhenUsed="1"/>
     <w:lsdException w:name="Table Grid" w:uiPriority="39"/>
+    <w:lsdException w:name="Table Theme" w:semiHidden="1" w:unhideWhenUsed="1"/>
     <w:lsdException w:name="Placeholder Text" w:semiHidden="1"/>
     <w:lsdException w:name="No Spacing" w:uiPriority="1" w:qFormat="1"/>
     <w:lsdException w:name="Light Shading" w:uiPriority="60"/>

</xml_diff>

<commit_message>
Añadido registro de artista y errores solucionados
</commit_message>
<xml_diff>
--- a/Documentacion Hyper.docx
+++ b/Documentacion Hyper.docx
@@ -420,6 +420,512 @@
           <w:rFonts w:ascii="Arial" w:hAnsi="Arial" w:cs="Arial"/>
         </w:rPr>
         <w:t xml:space="preserve"> 24 March 2022].</w:t>
+      </w:r>
+    </w:p>
+    <w:p>
+      <w:pPr>
+        <w:rPr>
+          <w:rFonts w:ascii="Arial" w:hAnsi="Arial" w:cs="Arial"/>
+        </w:rPr>
+      </w:pPr>
+      <w:r>
+        <w:rPr>
+          <w:rFonts w:ascii="Arial" w:hAnsi="Arial" w:cs="Arial"/>
+        </w:rPr>
+        <w:t xml:space="preserve">Docs.oracle.com. 2022. </w:t>
+      </w:r>
+      <w:proofErr w:type="spellStart"/>
+      <w:r>
+        <w:rPr>
+          <w:rFonts w:ascii="Arial" w:hAnsi="Arial" w:cs="Arial"/>
+        </w:rPr>
+        <w:t>How</w:t>
+      </w:r>
+      <w:proofErr w:type="spellEnd"/>
+      <w:r>
+        <w:rPr>
+          <w:rFonts w:ascii="Arial" w:hAnsi="Arial" w:cs="Arial"/>
+        </w:rPr>
+        <w:t xml:space="preserve"> </w:t>
+      </w:r>
+      <w:proofErr w:type="spellStart"/>
+      <w:r>
+        <w:rPr>
+          <w:rFonts w:ascii="Arial" w:hAnsi="Arial" w:cs="Arial"/>
+        </w:rPr>
+        <w:t>to</w:t>
+      </w:r>
+      <w:proofErr w:type="spellEnd"/>
+      <w:r>
+        <w:rPr>
+          <w:rFonts w:ascii="Arial" w:hAnsi="Arial" w:cs="Arial"/>
+        </w:rPr>
+        <w:t xml:space="preserve"> Use File </w:t>
+      </w:r>
+      <w:proofErr w:type="spellStart"/>
+      <w:r>
+        <w:rPr>
+          <w:rFonts w:ascii="Arial" w:hAnsi="Arial" w:cs="Arial"/>
+        </w:rPr>
+        <w:t>Choosers</w:t>
+      </w:r>
+      <w:proofErr w:type="spellEnd"/>
+      <w:r>
+        <w:rPr>
+          <w:rFonts w:ascii="Arial" w:hAnsi="Arial" w:cs="Arial"/>
+        </w:rPr>
+        <w:t xml:space="preserve"> (</w:t>
+      </w:r>
+      <w:proofErr w:type="spellStart"/>
+      <w:r>
+        <w:rPr>
+          <w:rFonts w:ascii="Arial" w:hAnsi="Arial" w:cs="Arial"/>
+        </w:rPr>
+        <w:t>The</w:t>
+      </w:r>
+      <w:proofErr w:type="spellEnd"/>
+      <w:r>
+        <w:rPr>
+          <w:rFonts w:ascii="Arial" w:hAnsi="Arial" w:cs="Arial"/>
+        </w:rPr>
+        <w:t xml:space="preserve"> Java™ </w:t>
+      </w:r>
+      <w:proofErr w:type="spellStart"/>
+      <w:r>
+        <w:rPr>
+          <w:rFonts w:ascii="Arial" w:hAnsi="Arial" w:cs="Arial"/>
+        </w:rPr>
+        <w:t>Tutorials</w:t>
+      </w:r>
+      <w:proofErr w:type="spellEnd"/>
+      <w:r>
+        <w:rPr>
+          <w:rFonts w:ascii="Arial" w:hAnsi="Arial" w:cs="Arial"/>
+        </w:rPr>
+        <w:t xml:space="preserve"> &gt; </w:t>
+      </w:r>
+      <w:proofErr w:type="spellStart"/>
+      <w:r>
+        <w:rPr>
+          <w:rFonts w:ascii="Arial" w:hAnsi="Arial" w:cs="Arial"/>
+        </w:rPr>
+        <w:t>Creating</w:t>
+      </w:r>
+      <w:proofErr w:type="spellEnd"/>
+      <w:r>
+        <w:rPr>
+          <w:rFonts w:ascii="Arial" w:hAnsi="Arial" w:cs="Arial"/>
+        </w:rPr>
+        <w:t xml:space="preserve"> a GUI </w:t>
+      </w:r>
+      <w:proofErr w:type="spellStart"/>
+      <w:r>
+        <w:rPr>
+          <w:rFonts w:ascii="Arial" w:hAnsi="Arial" w:cs="Arial"/>
+        </w:rPr>
+        <w:t>With</w:t>
+      </w:r>
+      <w:proofErr w:type="spellEnd"/>
+      <w:r>
+        <w:rPr>
+          <w:rFonts w:ascii="Arial" w:hAnsi="Arial" w:cs="Arial"/>
+        </w:rPr>
+        <w:t xml:space="preserve"> Swing &gt; </w:t>
+      </w:r>
+      <w:proofErr w:type="spellStart"/>
+      <w:r>
+        <w:rPr>
+          <w:rFonts w:ascii="Arial" w:hAnsi="Arial" w:cs="Arial"/>
+        </w:rPr>
+        <w:t>Using</w:t>
+      </w:r>
+      <w:proofErr w:type="spellEnd"/>
+      <w:r>
+        <w:rPr>
+          <w:rFonts w:ascii="Arial" w:hAnsi="Arial" w:cs="Arial"/>
+        </w:rPr>
+        <w:t xml:space="preserve"> Swing </w:t>
+      </w:r>
+      <w:proofErr w:type="spellStart"/>
+      <w:r>
+        <w:rPr>
+          <w:rFonts w:ascii="Arial" w:hAnsi="Arial" w:cs="Arial"/>
+        </w:rPr>
+        <w:t>Components</w:t>
+      </w:r>
+      <w:proofErr w:type="spellEnd"/>
+      <w:r>
+        <w:rPr>
+          <w:rFonts w:ascii="Arial" w:hAnsi="Arial" w:cs="Arial"/>
+        </w:rPr>
+        <w:t>). [online] Available at: &lt;</w:t>
+      </w:r>
+      <w:r>
+        <w:rPr>
+          <w:rFonts w:ascii="Arial" w:hAnsi="Arial" w:cs="Arial"/>
+        </w:rPr>
+        <w:t xml:space="preserve"> </w:t>
+      </w:r>
+      <w:hyperlink r:id="rId8" w:history="1">
+        <w:r>
+          <w:rPr>
+            <w:rStyle w:val="Hipervnculo"/>
+            <w:rFonts w:ascii="Arial" w:hAnsi="Arial" w:cs="Arial"/>
+          </w:rPr>
+          <w:t>https://docs.oracle.com/javase/tutorial/uiswing/components/filechooser.html</w:t>
+        </w:r>
+      </w:hyperlink>
+      <w:r>
+        <w:rPr>
+          <w:rFonts w:ascii="Arial" w:hAnsi="Arial" w:cs="Arial"/>
+        </w:rPr>
+        <w:t xml:space="preserve"> </w:t>
+      </w:r>
+      <w:r>
+        <w:rPr>
+          <w:rFonts w:ascii="Arial" w:hAnsi="Arial" w:cs="Arial"/>
+        </w:rPr>
+        <w:t>&gt; [</w:t>
+      </w:r>
+      <w:proofErr w:type="spellStart"/>
+      <w:r>
+        <w:rPr>
+          <w:rFonts w:ascii="Arial" w:hAnsi="Arial" w:cs="Arial"/>
+        </w:rPr>
+        <w:t>Accessed</w:t>
+      </w:r>
+      <w:proofErr w:type="spellEnd"/>
+      <w:r>
+        <w:rPr>
+          <w:rFonts w:ascii="Arial" w:hAnsi="Arial" w:cs="Arial"/>
+        </w:rPr>
+        <w:t xml:space="preserve"> 30 March 2022].</w:t>
+      </w:r>
+    </w:p>
+    <w:p>
+      <w:pPr>
+        <w:rPr>
+          <w:rFonts w:ascii="Arial" w:hAnsi="Arial" w:cs="Arial"/>
+        </w:rPr>
+      </w:pPr>
+      <w:r>
+        <w:rPr>
+          <w:rFonts w:ascii="Arial" w:hAnsi="Arial" w:cs="Arial"/>
+        </w:rPr>
+        <w:t xml:space="preserve">(Java), G., Ali, N., </w:t>
+      </w:r>
+      <w:proofErr w:type="spellStart"/>
+      <w:r>
+        <w:rPr>
+          <w:rFonts w:ascii="Arial" w:hAnsi="Arial" w:cs="Arial"/>
+        </w:rPr>
+        <w:t>gandhi</w:t>
+      </w:r>
+      <w:proofErr w:type="spellEnd"/>
+      <w:r>
+        <w:rPr>
+          <w:rFonts w:ascii="Arial" w:hAnsi="Arial" w:cs="Arial"/>
+        </w:rPr>
+        <w:t xml:space="preserve">, s. and </w:t>
+      </w:r>
+      <w:proofErr w:type="spellStart"/>
+      <w:r>
+        <w:rPr>
+          <w:rFonts w:ascii="Arial" w:hAnsi="Arial" w:cs="Arial"/>
+        </w:rPr>
+        <w:t>Sniper</w:t>
+      </w:r>
+      <w:proofErr w:type="spellEnd"/>
+      <w:r>
+        <w:rPr>
+          <w:rFonts w:ascii="Arial" w:hAnsi="Arial" w:cs="Arial"/>
+        </w:rPr>
+        <w:t xml:space="preserve">, T., 2022. </w:t>
+      </w:r>
+      <w:proofErr w:type="spellStart"/>
+      <w:r>
+        <w:rPr>
+          <w:rFonts w:ascii="Arial" w:hAnsi="Arial" w:cs="Arial"/>
+        </w:rPr>
+        <w:t>Getting</w:t>
+      </w:r>
+      <w:proofErr w:type="spellEnd"/>
+      <w:r>
+        <w:rPr>
+          <w:rFonts w:ascii="Arial" w:hAnsi="Arial" w:cs="Arial"/>
+        </w:rPr>
+        <w:t xml:space="preserve"> </w:t>
+      </w:r>
+      <w:proofErr w:type="spellStart"/>
+      <w:r>
+        <w:rPr>
+          <w:rFonts w:ascii="Arial" w:hAnsi="Arial" w:cs="Arial"/>
+        </w:rPr>
+        <w:t>Image</w:t>
+      </w:r>
+      <w:proofErr w:type="spellEnd"/>
+      <w:r>
+        <w:rPr>
+          <w:rFonts w:ascii="Arial" w:hAnsi="Arial" w:cs="Arial"/>
+        </w:rPr>
+        <w:t xml:space="preserve"> </w:t>
+      </w:r>
+      <w:proofErr w:type="spellStart"/>
+      <w:r>
+        <w:rPr>
+          <w:rFonts w:ascii="Arial" w:hAnsi="Arial" w:cs="Arial"/>
+        </w:rPr>
+        <w:t>from</w:t>
+      </w:r>
+      <w:proofErr w:type="spellEnd"/>
+      <w:r>
+        <w:rPr>
+          <w:rFonts w:ascii="Arial" w:hAnsi="Arial" w:cs="Arial"/>
+        </w:rPr>
+        <w:t xml:space="preserve"> URL (Java). [online] </w:t>
+      </w:r>
+      <w:proofErr w:type="spellStart"/>
+      <w:r>
+        <w:rPr>
+          <w:rFonts w:ascii="Arial" w:hAnsi="Arial" w:cs="Arial"/>
+        </w:rPr>
+        <w:t>Stack</w:t>
+      </w:r>
+      <w:proofErr w:type="spellEnd"/>
+      <w:r>
+        <w:rPr>
+          <w:rFonts w:ascii="Arial" w:hAnsi="Arial" w:cs="Arial"/>
+        </w:rPr>
+        <w:t xml:space="preserve"> </w:t>
+      </w:r>
+      <w:proofErr w:type="spellStart"/>
+      <w:r>
+        <w:rPr>
+          <w:rFonts w:ascii="Arial" w:hAnsi="Arial" w:cs="Arial"/>
+        </w:rPr>
+        <w:t>Overflow</w:t>
+      </w:r>
+      <w:proofErr w:type="spellEnd"/>
+      <w:r>
+        <w:rPr>
+          <w:rFonts w:ascii="Arial" w:hAnsi="Arial" w:cs="Arial"/>
+        </w:rPr>
+        <w:t>. Available at: &lt;</w:t>
+      </w:r>
+      <w:r>
+        <w:rPr>
+          <w:rFonts w:ascii="Arial" w:hAnsi="Arial" w:cs="Arial"/>
+        </w:rPr>
+        <w:t xml:space="preserve"> </w:t>
+      </w:r>
+      <w:hyperlink r:id="rId9" w:history="1">
+        <w:r>
+          <w:rPr>
+            <w:rStyle w:val="Hipervnculo"/>
+            <w:rFonts w:ascii="Arial" w:hAnsi="Arial" w:cs="Arial"/>
+          </w:rPr>
+          <w:t>https://stackoverflow.com/questions/10292792/getting-image-from-url-java</w:t>
+        </w:r>
+      </w:hyperlink>
+      <w:r>
+        <w:rPr>
+          <w:rFonts w:ascii="Arial" w:hAnsi="Arial" w:cs="Arial"/>
+        </w:rPr>
+        <w:t xml:space="preserve"> </w:t>
+      </w:r>
+      <w:r>
+        <w:rPr>
+          <w:rFonts w:ascii="Arial" w:hAnsi="Arial" w:cs="Arial"/>
+        </w:rPr>
+        <w:t>&gt; [</w:t>
+      </w:r>
+      <w:proofErr w:type="spellStart"/>
+      <w:r>
+        <w:rPr>
+          <w:rFonts w:ascii="Arial" w:hAnsi="Arial" w:cs="Arial"/>
+        </w:rPr>
+        <w:t>Accessed</w:t>
+      </w:r>
+      <w:proofErr w:type="spellEnd"/>
+      <w:r>
+        <w:rPr>
+          <w:rFonts w:ascii="Arial" w:hAnsi="Arial" w:cs="Arial"/>
+        </w:rPr>
+        <w:t xml:space="preserve"> 30 March 2022].</w:t>
+      </w:r>
+    </w:p>
+    <w:p>
+      <w:pPr>
+        <w:rPr>
+          <w:rFonts w:ascii="Arial" w:hAnsi="Arial" w:cs="Arial"/>
+        </w:rPr>
+      </w:pPr>
+      <w:proofErr w:type="spellStart"/>
+      <w:r>
+        <w:rPr>
+          <w:rFonts w:ascii="Arial" w:hAnsi="Arial" w:cs="Arial"/>
+        </w:rPr>
+        <w:t>Image</w:t>
+      </w:r>
+      <w:proofErr w:type="spellEnd"/>
+      <w:r>
+        <w:rPr>
+          <w:rFonts w:ascii="Arial" w:hAnsi="Arial" w:cs="Arial"/>
+        </w:rPr>
+        <w:t xml:space="preserve">?, X., 2022. XMLRPC </w:t>
+      </w:r>
+      <w:proofErr w:type="spellStart"/>
+      <w:r>
+        <w:rPr>
+          <w:rFonts w:ascii="Arial" w:hAnsi="Arial" w:cs="Arial"/>
+        </w:rPr>
+        <w:t>Wordpress</w:t>
+      </w:r>
+      <w:proofErr w:type="spellEnd"/>
+      <w:r>
+        <w:rPr>
+          <w:rFonts w:ascii="Arial" w:hAnsi="Arial" w:cs="Arial"/>
+        </w:rPr>
+        <w:t xml:space="preserve"> </w:t>
+      </w:r>
+      <w:proofErr w:type="spellStart"/>
+      <w:r>
+        <w:rPr>
+          <w:rFonts w:ascii="Arial" w:hAnsi="Arial" w:cs="Arial"/>
+        </w:rPr>
+        <w:t>Image</w:t>
+      </w:r>
+      <w:proofErr w:type="spellEnd"/>
+      <w:r>
+        <w:rPr>
+          <w:rFonts w:ascii="Arial" w:hAnsi="Arial" w:cs="Arial"/>
+        </w:rPr>
+        <w:t xml:space="preserve"> </w:t>
+      </w:r>
+      <w:proofErr w:type="spellStart"/>
+      <w:r>
+        <w:rPr>
+          <w:rFonts w:ascii="Arial" w:hAnsi="Arial" w:cs="Arial"/>
+        </w:rPr>
+        <w:t>Upload</w:t>
+      </w:r>
+      <w:proofErr w:type="spellEnd"/>
+      <w:r>
+        <w:rPr>
+          <w:rFonts w:ascii="Arial" w:hAnsi="Arial" w:cs="Arial"/>
+        </w:rPr>
+        <w:t xml:space="preserve"> - </w:t>
+      </w:r>
+      <w:proofErr w:type="spellStart"/>
+      <w:r>
+        <w:rPr>
+          <w:rFonts w:ascii="Arial" w:hAnsi="Arial" w:cs="Arial"/>
+        </w:rPr>
+        <w:t>Uploads</w:t>
+      </w:r>
+      <w:proofErr w:type="spellEnd"/>
+      <w:r>
+        <w:rPr>
+          <w:rFonts w:ascii="Arial" w:hAnsi="Arial" w:cs="Arial"/>
+        </w:rPr>
+        <w:t xml:space="preserve"> </w:t>
+      </w:r>
+      <w:proofErr w:type="spellStart"/>
+      <w:r>
+        <w:rPr>
+          <w:rFonts w:ascii="Arial" w:hAnsi="Arial" w:cs="Arial"/>
+        </w:rPr>
+        <w:t>Empty</w:t>
+      </w:r>
+      <w:proofErr w:type="spellEnd"/>
+      <w:r>
+        <w:rPr>
+          <w:rFonts w:ascii="Arial" w:hAnsi="Arial" w:cs="Arial"/>
+        </w:rPr>
+        <w:t xml:space="preserve"> </w:t>
+      </w:r>
+      <w:proofErr w:type="spellStart"/>
+      <w:r>
+        <w:rPr>
+          <w:rFonts w:ascii="Arial" w:hAnsi="Arial" w:cs="Arial"/>
+        </w:rPr>
+        <w:t>Image</w:t>
+      </w:r>
+      <w:proofErr w:type="spellEnd"/>
+      <w:r>
+        <w:rPr>
+          <w:rFonts w:ascii="Arial" w:hAnsi="Arial" w:cs="Arial"/>
+        </w:rPr>
+        <w:t xml:space="preserve">?. [online] </w:t>
+      </w:r>
+      <w:proofErr w:type="spellStart"/>
+      <w:r>
+        <w:rPr>
+          <w:rFonts w:ascii="Arial" w:hAnsi="Arial" w:cs="Arial"/>
+        </w:rPr>
+        <w:t>Stack</w:t>
+      </w:r>
+      <w:proofErr w:type="spellEnd"/>
+      <w:r>
+        <w:rPr>
+          <w:rFonts w:ascii="Arial" w:hAnsi="Arial" w:cs="Arial"/>
+        </w:rPr>
+        <w:t xml:space="preserve"> </w:t>
+      </w:r>
+      <w:proofErr w:type="spellStart"/>
+      <w:r>
+        <w:rPr>
+          <w:rFonts w:ascii="Arial" w:hAnsi="Arial" w:cs="Arial"/>
+        </w:rPr>
+        <w:t>Overflow</w:t>
+      </w:r>
+      <w:proofErr w:type="spellEnd"/>
+      <w:r>
+        <w:rPr>
+          <w:rFonts w:ascii="Arial" w:hAnsi="Arial" w:cs="Arial"/>
+        </w:rPr>
+        <w:t>. Available at: &lt;</w:t>
+      </w:r>
+      <w:r>
+        <w:rPr>
+          <w:rFonts w:ascii="Arial" w:hAnsi="Arial" w:cs="Arial"/>
+        </w:rPr>
+        <w:t xml:space="preserve"> </w:t>
+      </w:r>
+      <w:hyperlink r:id="rId10" w:history="1">
+        <w:r>
+          <w:rPr>
+            <w:rStyle w:val="Hipervnculo"/>
+            <w:rFonts w:ascii="Arial" w:hAnsi="Arial" w:cs="Arial"/>
+          </w:rPr>
+          <w:t>https://stackoverflow.com/questions/45515876/xmlrpc-wordpress-image-upload-uploads-empty-image</w:t>
+        </w:r>
+      </w:hyperlink>
+      <w:r>
+        <w:rPr>
+          <w:rFonts w:ascii="Arial" w:hAnsi="Arial" w:cs="Arial"/>
+        </w:rPr>
+        <w:t xml:space="preserve"> </w:t>
+      </w:r>
+      <w:r>
+        <w:rPr>
+          <w:rFonts w:ascii="Arial" w:hAnsi="Arial" w:cs="Arial"/>
+        </w:rPr>
+        <w:t>&gt; [</w:t>
+      </w:r>
+      <w:proofErr w:type="spellStart"/>
+      <w:r>
+        <w:rPr>
+          <w:rFonts w:ascii="Arial" w:hAnsi="Arial" w:cs="Arial"/>
+        </w:rPr>
+        <w:t>Accessed</w:t>
+      </w:r>
+      <w:proofErr w:type="spellEnd"/>
+      <w:r>
+        <w:rPr>
+          <w:rFonts w:ascii="Arial" w:hAnsi="Arial" w:cs="Arial"/>
+        </w:rPr>
+        <w:t xml:space="preserve"> 31 March 2022].</w:t>
       </w:r>
     </w:p>
     <w:p>
@@ -947,10 +1453,10 @@
   <a:themeElements>
     <a:clrScheme name="Office">
       <a:dk1>
-        <a:sysClr val="windowText" lastClr="DEDEDE"/>
+        <a:sysClr val="windowText" lastClr="000000"/>
       </a:dk1>
       <a:lt1>
-        <a:sysClr val="window" lastClr="181B28"/>
+        <a:sysClr val="window" lastClr="FFFFFF"/>
       </a:lt1>
       <a:dk2>
         <a:srgbClr val="44546A"/>

</xml_diff>

<commit_message>
Imagenes actualizadas y avanze en la interfaz.
</commit_message>
<xml_diff>
--- a/Documentacion Hyper.docx
+++ b/Documentacion Hyper.docx
@@ -934,6 +934,219 @@
           <w:rFonts w:ascii="Arial" w:hAnsi="Arial" w:cs="Arial"/>
         </w:rPr>
       </w:pPr>
+      <w:r>
+        <w:rPr>
+          <w:rFonts w:ascii="Arial" w:hAnsi="Arial" w:cs="Arial"/>
+        </w:rPr>
+        <w:t>Codex.wordpress.org. 2022. XML-RPC WordPress API/Media « WordPress Codex. [online] Available at: &lt;</w:t>
+      </w:r>
+      <w:r>
+        <w:rPr>
+          <w:rFonts w:ascii="Arial" w:hAnsi="Arial" w:cs="Arial"/>
+        </w:rPr>
+        <w:t xml:space="preserve"> </w:t>
+      </w:r>
+      <w:hyperlink r:id="rId11" w:anchor="wp.uploadFile" w:history="1">
+        <w:r>
+          <w:rPr>
+            <w:rStyle w:val="Hipervnculo"/>
+            <w:rFonts w:ascii="Arial" w:hAnsi="Arial" w:cs="Arial"/>
+          </w:rPr>
+          <w:t>https://codex.wordpress.org/XML-RPC_WordPress_API/Media#wp.uploadFile</w:t>
+        </w:r>
+      </w:hyperlink>
+      <w:r>
+        <w:rPr>
+          <w:rFonts w:ascii="Arial" w:hAnsi="Arial" w:cs="Arial"/>
+        </w:rPr>
+        <w:t xml:space="preserve"> </w:t>
+      </w:r>
+      <w:r>
+        <w:rPr>
+          <w:rFonts w:ascii="Arial" w:hAnsi="Arial" w:cs="Arial"/>
+        </w:rPr>
+        <w:t>&gt; [</w:t>
+      </w:r>
+      <w:proofErr w:type="spellStart"/>
+      <w:r>
+        <w:rPr>
+          <w:rFonts w:ascii="Arial" w:hAnsi="Arial" w:cs="Arial"/>
+        </w:rPr>
+        <w:t>Accessed</w:t>
+      </w:r>
+      <w:proofErr w:type="spellEnd"/>
+      <w:r>
+        <w:rPr>
+          <w:rFonts w:ascii="Arial" w:hAnsi="Arial" w:cs="Arial"/>
+        </w:rPr>
+        <w:t xml:space="preserve"> 31 March 2022].</w:t>
+      </w:r>
+    </w:p>
+    <w:p>
+      <w:pPr>
+        <w:rPr>
+          <w:rFonts w:ascii="Arial" w:hAnsi="Arial" w:cs="Arial"/>
+        </w:rPr>
+      </w:pPr>
+      <w:r>
+        <w:rPr>
+          <w:rFonts w:ascii="Arial" w:hAnsi="Arial" w:cs="Arial"/>
+        </w:rPr>
+        <w:t xml:space="preserve">Java?, H., 2022. </w:t>
+      </w:r>
+      <w:proofErr w:type="spellStart"/>
+      <w:r>
+        <w:rPr>
+          <w:rFonts w:ascii="Arial" w:hAnsi="Arial" w:cs="Arial"/>
+        </w:rPr>
+        <w:t>How</w:t>
+      </w:r>
+      <w:proofErr w:type="spellEnd"/>
+      <w:r>
+        <w:rPr>
+          <w:rFonts w:ascii="Arial" w:hAnsi="Arial" w:cs="Arial"/>
+        </w:rPr>
+        <w:t xml:space="preserve"> </w:t>
+      </w:r>
+      <w:proofErr w:type="spellStart"/>
+      <w:r>
+        <w:rPr>
+          <w:rFonts w:ascii="Arial" w:hAnsi="Arial" w:cs="Arial"/>
+        </w:rPr>
+        <w:t>to</w:t>
+      </w:r>
+      <w:proofErr w:type="spellEnd"/>
+      <w:r>
+        <w:rPr>
+          <w:rFonts w:ascii="Arial" w:hAnsi="Arial" w:cs="Arial"/>
+        </w:rPr>
+        <w:t xml:space="preserve"> </w:t>
+      </w:r>
+      <w:proofErr w:type="spellStart"/>
+      <w:r>
+        <w:rPr>
+          <w:rFonts w:ascii="Arial" w:hAnsi="Arial" w:cs="Arial"/>
+        </w:rPr>
+        <w:t>make</w:t>
+      </w:r>
+      <w:proofErr w:type="spellEnd"/>
+      <w:r>
+        <w:rPr>
+          <w:rFonts w:ascii="Arial" w:hAnsi="Arial" w:cs="Arial"/>
+        </w:rPr>
+        <w:t xml:space="preserve"> </w:t>
+      </w:r>
+      <w:proofErr w:type="spellStart"/>
+      <w:r>
+        <w:rPr>
+          <w:rFonts w:ascii="Arial" w:hAnsi="Arial" w:cs="Arial"/>
+        </w:rPr>
+        <w:t>Circle</w:t>
+      </w:r>
+      <w:proofErr w:type="spellEnd"/>
+      <w:r>
+        <w:rPr>
+          <w:rFonts w:ascii="Arial" w:hAnsi="Arial" w:cs="Arial"/>
+        </w:rPr>
+        <w:t xml:space="preserve"> </w:t>
+      </w:r>
+      <w:proofErr w:type="spellStart"/>
+      <w:r>
+        <w:rPr>
+          <w:rFonts w:ascii="Arial" w:hAnsi="Arial" w:cs="Arial"/>
+        </w:rPr>
+        <w:t>image</w:t>
+      </w:r>
+      <w:proofErr w:type="spellEnd"/>
+      <w:r>
+        <w:rPr>
+          <w:rFonts w:ascii="Arial" w:hAnsi="Arial" w:cs="Arial"/>
+        </w:rPr>
+        <w:t xml:space="preserve"> </w:t>
+      </w:r>
+      <w:proofErr w:type="spellStart"/>
+      <w:r>
+        <w:rPr>
+          <w:rFonts w:ascii="Arial" w:hAnsi="Arial" w:cs="Arial"/>
+        </w:rPr>
+        <w:t>Label</w:t>
+      </w:r>
+      <w:proofErr w:type="spellEnd"/>
+      <w:r>
+        <w:rPr>
+          <w:rFonts w:ascii="Arial" w:hAnsi="Arial" w:cs="Arial"/>
+        </w:rPr>
+        <w:t xml:space="preserve"> in Java?. [online] </w:t>
+      </w:r>
+      <w:proofErr w:type="spellStart"/>
+      <w:r>
+        <w:rPr>
+          <w:rFonts w:ascii="Arial" w:hAnsi="Arial" w:cs="Arial"/>
+        </w:rPr>
+        <w:t>Stack</w:t>
+      </w:r>
+      <w:proofErr w:type="spellEnd"/>
+      <w:r>
+        <w:rPr>
+          <w:rFonts w:ascii="Arial" w:hAnsi="Arial" w:cs="Arial"/>
+        </w:rPr>
+        <w:t xml:space="preserve"> </w:t>
+      </w:r>
+      <w:proofErr w:type="spellStart"/>
+      <w:r>
+        <w:rPr>
+          <w:rFonts w:ascii="Arial" w:hAnsi="Arial" w:cs="Arial"/>
+        </w:rPr>
+        <w:t>Overflow</w:t>
+      </w:r>
+      <w:proofErr w:type="spellEnd"/>
+      <w:r>
+        <w:rPr>
+          <w:rFonts w:ascii="Arial" w:hAnsi="Arial" w:cs="Arial"/>
+        </w:rPr>
+        <w:t>. Available at: &lt;</w:t>
+      </w:r>
+      <w:r>
+        <w:rPr>
+          <w:rFonts w:ascii="Arial" w:hAnsi="Arial" w:cs="Arial"/>
+        </w:rPr>
+        <w:t xml:space="preserve"> </w:t>
+      </w:r>
+      <w:hyperlink r:id="rId12" w:history="1">
+        <w:r>
+          <w:rPr>
+            <w:rStyle w:val="Hipervnculo"/>
+            <w:rFonts w:ascii="Arial" w:hAnsi="Arial" w:cs="Arial"/>
+          </w:rPr>
+          <w:t>https://stackoverflow.com/questions/31423130/how-to-make-circle-image-label-in-java</w:t>
+        </w:r>
+      </w:hyperlink>
+      <w:r>
+        <w:rPr>
+          <w:rFonts w:ascii="Arial" w:hAnsi="Arial" w:cs="Arial"/>
+        </w:rPr>
+        <w:t xml:space="preserve"> </w:t>
+      </w:r>
+      <w:r>
+        <w:rPr>
+          <w:rFonts w:ascii="Arial" w:hAnsi="Arial" w:cs="Arial"/>
+        </w:rPr>
+        <w:t>&gt; [</w:t>
+      </w:r>
+      <w:proofErr w:type="spellStart"/>
+      <w:r>
+        <w:rPr>
+          <w:rFonts w:ascii="Arial" w:hAnsi="Arial" w:cs="Arial"/>
+        </w:rPr>
+        <w:t>Accessed</w:t>
+      </w:r>
+      <w:proofErr w:type="spellEnd"/>
+      <w:r>
+        <w:rPr>
+          <w:rFonts w:ascii="Arial" w:hAnsi="Arial" w:cs="Arial"/>
+        </w:rPr>
+        <w:t xml:space="preserve"> 31 March 2022].</w:t>
+      </w:r>
     </w:p>
     <w:sectPr>
       <w:pgSz w:w="11906" w:h="16838"/>

</xml_diff>

<commit_message>
Mejora organizacion y diseño de Homo terminado
</commit_message>
<xml_diff>
--- a/Documentacion Hyper.docx
+++ b/Documentacion Hyper.docx
@@ -1147,6 +1147,221 @@
         </w:rPr>
         <w:t xml:space="preserve"> 31 March 2022].</w:t>
       </w:r>
+    </w:p>
+    <w:p>
+      <w:pPr>
+        <w:rPr>
+          <w:rFonts w:ascii="Arial" w:hAnsi="Arial" w:cs="Arial"/>
+        </w:rPr>
+      </w:pPr>
+      <w:r>
+        <w:rPr>
+          <w:rFonts w:ascii="Arial" w:hAnsi="Arial" w:cs="Arial"/>
+        </w:rPr>
+        <w:t xml:space="preserve">Java, H., </w:t>
+      </w:r>
+      <w:proofErr w:type="spellStart"/>
+      <w:r>
+        <w:rPr>
+          <w:rFonts w:ascii="Arial" w:hAnsi="Arial" w:cs="Arial"/>
+        </w:rPr>
+        <w:t>Davut</w:t>
+      </w:r>
+      <w:proofErr w:type="spellEnd"/>
+      <w:r>
+        <w:rPr>
+          <w:rFonts w:ascii="Arial" w:hAnsi="Arial" w:cs="Arial"/>
+        </w:rPr>
+        <w:t xml:space="preserve">, A., </w:t>
+      </w:r>
+      <w:proofErr w:type="spellStart"/>
+      <w:r>
+        <w:rPr>
+          <w:rFonts w:ascii="Arial" w:hAnsi="Arial" w:cs="Arial"/>
+        </w:rPr>
+        <w:t>Reichart</w:t>
+      </w:r>
+      <w:proofErr w:type="spellEnd"/>
+      <w:r>
+        <w:rPr>
+          <w:rFonts w:ascii="Arial" w:hAnsi="Arial" w:cs="Arial"/>
+        </w:rPr>
+        <w:t xml:space="preserve">, P. and </w:t>
+      </w:r>
+      <w:proofErr w:type="spellStart"/>
+      <w:r>
+        <w:rPr>
+          <w:rFonts w:ascii="Arial" w:hAnsi="Arial" w:cs="Arial"/>
+        </w:rPr>
+        <w:t>Leitenberger</w:t>
+      </w:r>
+      <w:proofErr w:type="spellEnd"/>
+      <w:r>
+        <w:rPr>
+          <w:rFonts w:ascii="Arial" w:hAnsi="Arial" w:cs="Arial"/>
+        </w:rPr>
+        <w:t xml:space="preserve">, F., 2022. </w:t>
+      </w:r>
+      <w:proofErr w:type="spellStart"/>
+      <w:r>
+        <w:rPr>
+          <w:rFonts w:ascii="Arial" w:hAnsi="Arial" w:cs="Arial"/>
+        </w:rPr>
+        <w:t>How</w:t>
+      </w:r>
+      <w:proofErr w:type="spellEnd"/>
+      <w:r>
+        <w:rPr>
+          <w:rFonts w:ascii="Arial" w:hAnsi="Arial" w:cs="Arial"/>
+        </w:rPr>
+        <w:t xml:space="preserve"> </w:t>
+      </w:r>
+      <w:proofErr w:type="spellStart"/>
+      <w:r>
+        <w:rPr>
+          <w:rFonts w:ascii="Arial" w:hAnsi="Arial" w:cs="Arial"/>
+        </w:rPr>
+        <w:t>to</w:t>
+      </w:r>
+      <w:proofErr w:type="spellEnd"/>
+      <w:r>
+        <w:rPr>
+          <w:rFonts w:ascii="Arial" w:hAnsi="Arial" w:cs="Arial"/>
+        </w:rPr>
+        <w:t xml:space="preserve"> </w:t>
+      </w:r>
+      <w:proofErr w:type="spellStart"/>
+      <w:r>
+        <w:rPr>
+          <w:rFonts w:ascii="Arial" w:hAnsi="Arial" w:cs="Arial"/>
+        </w:rPr>
+        <w:t>make</w:t>
+      </w:r>
+      <w:proofErr w:type="spellEnd"/>
+      <w:r>
+        <w:rPr>
+          <w:rFonts w:ascii="Arial" w:hAnsi="Arial" w:cs="Arial"/>
+        </w:rPr>
+        <w:t xml:space="preserve"> a </w:t>
+      </w:r>
+      <w:proofErr w:type="spellStart"/>
+      <w:r>
+        <w:rPr>
+          <w:rFonts w:ascii="Arial" w:hAnsi="Arial" w:cs="Arial"/>
+        </w:rPr>
+        <w:t>rounded</w:t>
+      </w:r>
+      <w:proofErr w:type="spellEnd"/>
+      <w:r>
+        <w:rPr>
+          <w:rFonts w:ascii="Arial" w:hAnsi="Arial" w:cs="Arial"/>
+        </w:rPr>
+        <w:t xml:space="preserve"> </w:t>
+      </w:r>
+      <w:proofErr w:type="spellStart"/>
+      <w:r>
+        <w:rPr>
+          <w:rFonts w:ascii="Arial" w:hAnsi="Arial" w:cs="Arial"/>
+        </w:rPr>
+        <w:t>corner</w:t>
+      </w:r>
+      <w:proofErr w:type="spellEnd"/>
+      <w:r>
+        <w:rPr>
+          <w:rFonts w:ascii="Arial" w:hAnsi="Arial" w:cs="Arial"/>
+        </w:rPr>
+        <w:t xml:space="preserve"> </w:t>
+      </w:r>
+      <w:proofErr w:type="spellStart"/>
+      <w:r>
+        <w:rPr>
+          <w:rFonts w:ascii="Arial" w:hAnsi="Arial" w:cs="Arial"/>
+        </w:rPr>
+        <w:t>image</w:t>
+      </w:r>
+      <w:proofErr w:type="spellEnd"/>
+      <w:r>
+        <w:rPr>
+          <w:rFonts w:ascii="Arial" w:hAnsi="Arial" w:cs="Arial"/>
+        </w:rPr>
+        <w:t xml:space="preserve"> in Java. [online] </w:t>
+      </w:r>
+      <w:proofErr w:type="spellStart"/>
+      <w:r>
+        <w:rPr>
+          <w:rFonts w:ascii="Arial" w:hAnsi="Arial" w:cs="Arial"/>
+        </w:rPr>
+        <w:t>Stack</w:t>
+      </w:r>
+      <w:proofErr w:type="spellEnd"/>
+      <w:r>
+        <w:rPr>
+          <w:rFonts w:ascii="Arial" w:hAnsi="Arial" w:cs="Arial"/>
+        </w:rPr>
+        <w:t xml:space="preserve"> </w:t>
+      </w:r>
+      <w:proofErr w:type="spellStart"/>
+      <w:r>
+        <w:rPr>
+          <w:rFonts w:ascii="Arial" w:hAnsi="Arial" w:cs="Arial"/>
+        </w:rPr>
+        <w:t>Overflow</w:t>
+      </w:r>
+      <w:proofErr w:type="spellEnd"/>
+      <w:r>
+        <w:rPr>
+          <w:rFonts w:ascii="Arial" w:hAnsi="Arial" w:cs="Arial"/>
+        </w:rPr>
+        <w:t>. Available at: &lt;</w:t>
+      </w:r>
+      <w:r>
+        <w:rPr>
+          <w:rFonts w:ascii="Arial" w:hAnsi="Arial" w:cs="Arial"/>
+        </w:rPr>
+        <w:t xml:space="preserve"> </w:t>
+      </w:r>
+      <w:hyperlink r:id="rId13" w:history="1">
+        <w:r>
+          <w:rPr>
+            <w:rStyle w:val="Hipervnculo"/>
+            <w:rFonts w:ascii="Arial" w:hAnsi="Arial" w:cs="Arial"/>
+          </w:rPr>
+          <w:t>https://stackoverflow.com/questions/7603400/how-to-make-a-rounded-corner-image-in-java</w:t>
+        </w:r>
+      </w:hyperlink>
+      <w:r>
+        <w:rPr>
+          <w:rFonts w:ascii="Arial" w:hAnsi="Arial" w:cs="Arial"/>
+        </w:rPr>
+        <w:t xml:space="preserve"> </w:t>
+      </w:r>
+      <w:r>
+        <w:rPr>
+          <w:rFonts w:ascii="Arial" w:hAnsi="Arial" w:cs="Arial"/>
+        </w:rPr>
+        <w:t>&gt; [</w:t>
+      </w:r>
+      <w:proofErr w:type="spellStart"/>
+      <w:r>
+        <w:rPr>
+          <w:rFonts w:ascii="Arial" w:hAnsi="Arial" w:cs="Arial"/>
+        </w:rPr>
+        <w:t>Accessed</w:t>
+      </w:r>
+      <w:proofErr w:type="spellEnd"/>
+      <w:r>
+        <w:rPr>
+          <w:rFonts w:ascii="Arial" w:hAnsi="Arial" w:cs="Arial"/>
+        </w:rPr>
+        <w:t xml:space="preserve"> 9 April 2022].</w:t>
+      </w:r>
+    </w:p>
+    <w:p>
+      <w:pPr>
+        <w:rPr>
+          <w:rFonts w:ascii="Arial" w:hAnsi="Arial" w:cs="Arial"/>
+        </w:rPr>
+      </w:pPr>
     </w:p>
     <w:sectPr>
       <w:pgSz w:w="11906" w:h="16838"/>

</xml_diff>

<commit_message>
Temas, TopBar, Artista, Busqueda y mas terminados
</commit_message>
<xml_diff>
--- a/Documentacion Hyper.docx
+++ b/Documentacion Hyper.docx
@@ -845,6 +845,7 @@
         <w:t xml:space="preserve"> </w:t>
       </w:r>
       <w:proofErr w:type="spellStart"/>
+      <w:proofErr w:type="gramStart"/>
       <w:r>
         <w:rPr>
           <w:rFonts w:ascii="Arial" w:hAnsi="Arial" w:cs="Arial"/>
@@ -856,7 +857,14 @@
         <w:rPr>
           <w:rFonts w:ascii="Arial" w:hAnsi="Arial" w:cs="Arial"/>
         </w:rPr>
-        <w:t xml:space="preserve">?. [online] </w:t>
+        <w:t>?.</w:t>
+      </w:r>
+      <w:proofErr w:type="gramEnd"/>
+      <w:r>
+        <w:rPr>
+          <w:rFonts w:ascii="Arial" w:hAnsi="Arial" w:cs="Arial"/>
+        </w:rPr>
+        <w:t xml:space="preserve"> [online] </w:t>
       </w:r>
       <w:proofErr w:type="spellStart"/>
       <w:r>
@@ -938,7 +946,21 @@
         <w:rPr>
           <w:rFonts w:ascii="Arial" w:hAnsi="Arial" w:cs="Arial"/>
         </w:rPr>
-        <w:t>Codex.wordpress.org. 2022. XML-RPC WordPress API/Media « WordPress Codex. [online] Available at: &lt;</w:t>
+        <w:t xml:space="preserve">Codex.wordpress.org. 2022. XML-RPC WordPress API/Media </w:t>
+      </w:r>
+      <w:proofErr w:type="gramStart"/>
+      <w:r>
+        <w:rPr>
+          <w:rFonts w:ascii="Arial" w:hAnsi="Arial" w:cs="Arial"/>
+        </w:rPr>
+        <w:t>« WordPress</w:t>
+      </w:r>
+      <w:proofErr w:type="gramEnd"/>
+      <w:r>
+        <w:rPr>
+          <w:rFonts w:ascii="Arial" w:hAnsi="Arial" w:cs="Arial"/>
+        </w:rPr>
+        <w:t xml:space="preserve"> Codex. [online] Available at: &lt;</w:t>
       </w:r>
       <w:r>
         <w:rPr>
@@ -988,11 +1010,19 @@
           <w:rFonts w:ascii="Arial" w:hAnsi="Arial" w:cs="Arial"/>
         </w:rPr>
       </w:pPr>
-      <w:r>
-        <w:rPr>
-          <w:rFonts w:ascii="Arial" w:hAnsi="Arial" w:cs="Arial"/>
-        </w:rPr>
-        <w:t xml:space="preserve">Java?, H., 2022. </w:t>
+      <w:proofErr w:type="gramStart"/>
+      <w:r>
+        <w:rPr>
+          <w:rFonts w:ascii="Arial" w:hAnsi="Arial" w:cs="Arial"/>
+        </w:rPr>
+        <w:t>Java?</w:t>
+      </w:r>
+      <w:proofErr w:type="gramEnd"/>
+      <w:r>
+        <w:rPr>
+          <w:rFonts w:ascii="Arial" w:hAnsi="Arial" w:cs="Arial"/>
+        </w:rPr>
+        <w:t xml:space="preserve">, H., 2022. </w:t>
       </w:r>
       <w:proofErr w:type="spellStart"/>
       <w:r>
@@ -1076,7 +1106,21 @@
         <w:rPr>
           <w:rFonts w:ascii="Arial" w:hAnsi="Arial" w:cs="Arial"/>
         </w:rPr>
-        <w:t xml:space="preserve"> in Java?. [online] </w:t>
+        <w:t xml:space="preserve"> in </w:t>
+      </w:r>
+      <w:proofErr w:type="gramStart"/>
+      <w:r>
+        <w:rPr>
+          <w:rFonts w:ascii="Arial" w:hAnsi="Arial" w:cs="Arial"/>
+        </w:rPr>
+        <w:t>Java?.</w:t>
+      </w:r>
+      <w:proofErr w:type="gramEnd"/>
+      <w:r>
+        <w:rPr>
+          <w:rFonts w:ascii="Arial" w:hAnsi="Arial" w:cs="Arial"/>
+        </w:rPr>
+        <w:t xml:space="preserve"> [online] </w:t>
       </w:r>
       <w:proofErr w:type="spellStart"/>
       <w:r>
@@ -1444,6 +1488,338 @@
           <w:rFonts w:ascii="Arial" w:hAnsi="Arial" w:cs="Arial"/>
         </w:rPr>
       </w:pPr>
+      <w:proofErr w:type="spellStart"/>
+      <w:r>
+        <w:rPr>
+          <w:rFonts w:ascii="Arial" w:hAnsi="Arial" w:cs="Arial"/>
+        </w:rPr>
+        <w:t>path</w:t>
+      </w:r>
+      <w:proofErr w:type="spellEnd"/>
+      <w:r>
+        <w:rPr>
+          <w:rFonts w:ascii="Arial" w:hAnsi="Arial" w:cs="Arial"/>
+        </w:rPr>
+        <w:t xml:space="preserve">, J. and </w:t>
+      </w:r>
+      <w:proofErr w:type="spellStart"/>
+      <w:r>
+        <w:rPr>
+          <w:rFonts w:ascii="Arial" w:hAnsi="Arial" w:cs="Arial"/>
+        </w:rPr>
+        <w:t>Zahniser</w:t>
+      </w:r>
+      <w:proofErr w:type="spellEnd"/>
+      <w:r>
+        <w:rPr>
+          <w:rFonts w:ascii="Arial" w:hAnsi="Arial" w:cs="Arial"/>
+        </w:rPr>
+        <w:t xml:space="preserve">, R., 2022. Java: </w:t>
+      </w:r>
+      <w:proofErr w:type="spellStart"/>
+      <w:r>
+        <w:rPr>
+          <w:rFonts w:ascii="Arial" w:hAnsi="Arial" w:cs="Arial"/>
+        </w:rPr>
+        <w:t>Move</w:t>
+      </w:r>
+      <w:proofErr w:type="spellEnd"/>
+      <w:r>
+        <w:rPr>
+          <w:rFonts w:ascii="Arial" w:hAnsi="Arial" w:cs="Arial"/>
+        </w:rPr>
+        <w:t xml:space="preserve"> Directory </w:t>
+      </w:r>
+      <w:proofErr w:type="spellStart"/>
+      <w:r>
+        <w:rPr>
+          <w:rFonts w:ascii="Arial" w:hAnsi="Arial" w:cs="Arial"/>
+        </w:rPr>
+        <w:t>containing</w:t>
+      </w:r>
+      <w:proofErr w:type="spellEnd"/>
+      <w:r>
+        <w:rPr>
+          <w:rFonts w:ascii="Arial" w:hAnsi="Arial" w:cs="Arial"/>
+        </w:rPr>
+        <w:t xml:space="preserve"> files and directories </w:t>
+      </w:r>
+      <w:proofErr w:type="spellStart"/>
+      <w:r>
+        <w:rPr>
+          <w:rFonts w:ascii="Arial" w:hAnsi="Arial" w:cs="Arial"/>
+        </w:rPr>
+        <w:t>to</w:t>
+      </w:r>
+      <w:proofErr w:type="spellEnd"/>
+      <w:r>
+        <w:rPr>
+          <w:rFonts w:ascii="Arial" w:hAnsi="Arial" w:cs="Arial"/>
+        </w:rPr>
+        <w:t xml:space="preserve"> new </w:t>
+      </w:r>
+      <w:proofErr w:type="spellStart"/>
+      <w:r>
+        <w:rPr>
+          <w:rFonts w:ascii="Arial" w:hAnsi="Arial" w:cs="Arial"/>
+        </w:rPr>
+        <w:t>path</w:t>
+      </w:r>
+      <w:proofErr w:type="spellEnd"/>
+      <w:r>
+        <w:rPr>
+          <w:rFonts w:ascii="Arial" w:hAnsi="Arial" w:cs="Arial"/>
+        </w:rPr>
+        <w:t xml:space="preserve">. [online] </w:t>
+      </w:r>
+      <w:proofErr w:type="spellStart"/>
+      <w:r>
+        <w:rPr>
+          <w:rFonts w:ascii="Arial" w:hAnsi="Arial" w:cs="Arial"/>
+        </w:rPr>
+        <w:t>Stack</w:t>
+      </w:r>
+      <w:proofErr w:type="spellEnd"/>
+      <w:r>
+        <w:rPr>
+          <w:rFonts w:ascii="Arial" w:hAnsi="Arial" w:cs="Arial"/>
+        </w:rPr>
+        <w:t xml:space="preserve"> </w:t>
+      </w:r>
+      <w:proofErr w:type="spellStart"/>
+      <w:r>
+        <w:rPr>
+          <w:rFonts w:ascii="Arial" w:hAnsi="Arial" w:cs="Arial"/>
+        </w:rPr>
+        <w:t>Overflow</w:t>
+      </w:r>
+      <w:proofErr w:type="spellEnd"/>
+      <w:r>
+        <w:rPr>
+          <w:rFonts w:ascii="Arial" w:hAnsi="Arial" w:cs="Arial"/>
+        </w:rPr>
+        <w:t>. Available at: &lt;</w:t>
+      </w:r>
+      <w:r>
+        <w:rPr>
+          <w:rFonts w:ascii="Arial" w:hAnsi="Arial" w:cs="Arial"/>
+        </w:rPr>
+        <w:t xml:space="preserve"> </w:t>
+      </w:r>
+      <w:hyperlink r:id="rId15" w:history="1">
+        <w:r>
+          <w:rPr>
+            <w:rStyle w:val="Hipervnculo"/>
+            <w:rFonts w:ascii="Arial" w:hAnsi="Arial" w:cs="Arial"/>
+          </w:rPr>
+          <w:t>https://stackoverflow.com/questions/23346922/java-move-directory-containing-files-and-directories-to-new-path</w:t>
+        </w:r>
+      </w:hyperlink>
+      <w:r>
+        <w:rPr>
+          <w:rFonts w:ascii="Arial" w:hAnsi="Arial" w:cs="Arial"/>
+        </w:rPr>
+        <w:t xml:space="preserve"> </w:t>
+      </w:r>
+      <w:r>
+        <w:rPr>
+          <w:rFonts w:ascii="Arial" w:hAnsi="Arial" w:cs="Arial"/>
+        </w:rPr>
+        <w:t>&gt; [</w:t>
+      </w:r>
+      <w:proofErr w:type="spellStart"/>
+      <w:r>
+        <w:rPr>
+          <w:rFonts w:ascii="Arial" w:hAnsi="Arial" w:cs="Arial"/>
+        </w:rPr>
+        <w:t>Accessed</w:t>
+      </w:r>
+      <w:proofErr w:type="spellEnd"/>
+      <w:r>
+        <w:rPr>
+          <w:rFonts w:ascii="Arial" w:hAnsi="Arial" w:cs="Arial"/>
+        </w:rPr>
+        <w:t xml:space="preserve"> 14 April 2022].</w:t>
+      </w:r>
+    </w:p>
+    <w:p>
+      <w:pPr>
+        <w:rPr>
+          <w:rFonts w:ascii="Arial" w:hAnsi="Arial" w:cs="Arial"/>
+        </w:rPr>
+      </w:pPr>
+      <w:r>
+        <w:rPr>
+          <w:rFonts w:ascii="Arial" w:hAnsi="Arial" w:cs="Arial"/>
+        </w:rPr>
+        <w:lastRenderedPageBreak/>
+        <w:t xml:space="preserve">Commons.apache.org. 2022. </w:t>
+      </w:r>
+      <w:proofErr w:type="spellStart"/>
+      <w:r>
+        <w:rPr>
+          <w:rFonts w:ascii="Arial" w:hAnsi="Arial" w:cs="Arial"/>
+        </w:rPr>
+        <w:t>FileUtils</w:t>
+      </w:r>
+      <w:proofErr w:type="spellEnd"/>
+      <w:r>
+        <w:rPr>
+          <w:rFonts w:ascii="Arial" w:hAnsi="Arial" w:cs="Arial"/>
+        </w:rPr>
+        <w:t xml:space="preserve"> (Apache Commons IO 2.5 API). [online] Available at: &lt;</w:t>
+      </w:r>
+      <w:r>
+        <w:rPr>
+          <w:rFonts w:ascii="Arial" w:hAnsi="Arial" w:cs="Arial"/>
+        </w:rPr>
+        <w:t xml:space="preserve"> </w:t>
+      </w:r>
+      <w:hyperlink r:id="rId16" w:history="1">
+        <w:r>
+          <w:rPr>
+            <w:rStyle w:val="Hipervnculo"/>
+            <w:rFonts w:ascii="Arial" w:hAnsi="Arial" w:cs="Arial"/>
+          </w:rPr>
+          <w:t>https://commons.apache.org/proper/commons-io/javadocs/api-2.5/org/apache/commons/io/FileUtils.html</w:t>
+        </w:r>
+      </w:hyperlink>
+      <w:r>
+        <w:rPr>
+          <w:rFonts w:ascii="Arial" w:hAnsi="Arial" w:cs="Arial"/>
+        </w:rPr>
+        <w:t xml:space="preserve"> </w:t>
+      </w:r>
+      <w:r>
+        <w:rPr>
+          <w:rFonts w:ascii="Arial" w:hAnsi="Arial" w:cs="Arial"/>
+        </w:rPr>
+        <w:t>&gt; [</w:t>
+      </w:r>
+      <w:proofErr w:type="spellStart"/>
+      <w:r>
+        <w:rPr>
+          <w:rFonts w:ascii="Arial" w:hAnsi="Arial" w:cs="Arial"/>
+        </w:rPr>
+        <w:t>Accessed</w:t>
+      </w:r>
+      <w:proofErr w:type="spellEnd"/>
+      <w:r>
+        <w:rPr>
+          <w:rFonts w:ascii="Arial" w:hAnsi="Arial" w:cs="Arial"/>
+        </w:rPr>
+        <w:t xml:space="preserve"> 14 April 2022].</w:t>
+      </w:r>
+    </w:p>
+    <w:p>
+      <w:pPr>
+        <w:rPr>
+          <w:rFonts w:ascii="Arial" w:hAnsi="Arial" w:cs="Arial"/>
+        </w:rPr>
+      </w:pPr>
+      <w:r>
+        <w:rPr>
+          <w:rFonts w:ascii="Arial" w:hAnsi="Arial" w:cs="Arial"/>
+        </w:rPr>
+        <w:t xml:space="preserve">Java, J., 2022. </w:t>
+      </w:r>
+      <w:proofErr w:type="spellStart"/>
+      <w:r>
+        <w:rPr>
+          <w:rFonts w:ascii="Arial" w:hAnsi="Arial" w:cs="Arial"/>
+        </w:rPr>
+        <w:t>Joining</w:t>
+      </w:r>
+      <w:proofErr w:type="spellEnd"/>
+      <w:r>
+        <w:rPr>
+          <w:rFonts w:ascii="Arial" w:hAnsi="Arial" w:cs="Arial"/>
+        </w:rPr>
+        <w:t xml:space="preserve"> </w:t>
+      </w:r>
+      <w:proofErr w:type="spellStart"/>
+      <w:r>
+        <w:rPr>
+          <w:rFonts w:ascii="Arial" w:hAnsi="Arial" w:cs="Arial"/>
+        </w:rPr>
+        <w:t>paths</w:t>
+      </w:r>
+      <w:proofErr w:type="spellEnd"/>
+      <w:r>
+        <w:rPr>
+          <w:rFonts w:ascii="Arial" w:hAnsi="Arial" w:cs="Arial"/>
+        </w:rPr>
+        <w:t xml:space="preserve"> in Java. [online] </w:t>
+      </w:r>
+      <w:proofErr w:type="spellStart"/>
+      <w:r>
+        <w:rPr>
+          <w:rFonts w:ascii="Arial" w:hAnsi="Arial" w:cs="Arial"/>
+        </w:rPr>
+        <w:t>Stack</w:t>
+      </w:r>
+      <w:proofErr w:type="spellEnd"/>
+      <w:r>
+        <w:rPr>
+          <w:rFonts w:ascii="Arial" w:hAnsi="Arial" w:cs="Arial"/>
+        </w:rPr>
+        <w:t xml:space="preserve"> </w:t>
+      </w:r>
+      <w:proofErr w:type="spellStart"/>
+      <w:r>
+        <w:rPr>
+          <w:rFonts w:ascii="Arial" w:hAnsi="Arial" w:cs="Arial"/>
+        </w:rPr>
+        <w:t>Overflow</w:t>
+      </w:r>
+      <w:proofErr w:type="spellEnd"/>
+      <w:r>
+        <w:rPr>
+          <w:rFonts w:ascii="Arial" w:hAnsi="Arial" w:cs="Arial"/>
+        </w:rPr>
+        <w:t>. Available at: &lt;</w:t>
+      </w:r>
+      <w:r>
+        <w:rPr>
+          <w:rFonts w:ascii="Arial" w:hAnsi="Arial" w:cs="Arial"/>
+        </w:rPr>
+        <w:t xml:space="preserve"> </w:t>
+      </w:r>
+      <w:hyperlink r:id="rId17" w:history="1">
+        <w:r>
+          <w:rPr>
+            <w:rStyle w:val="Hipervnculo"/>
+            <w:rFonts w:ascii="Arial" w:hAnsi="Arial" w:cs="Arial"/>
+          </w:rPr>
+          <w:t>https://stackoverflow.com/questions/34459486/joining-paths-in-java</w:t>
+        </w:r>
+      </w:hyperlink>
+      <w:r>
+        <w:rPr>
+          <w:rFonts w:ascii="Arial" w:hAnsi="Arial" w:cs="Arial"/>
+        </w:rPr>
+        <w:t xml:space="preserve"> </w:t>
+      </w:r>
+      <w:r>
+        <w:rPr>
+          <w:rFonts w:ascii="Arial" w:hAnsi="Arial" w:cs="Arial"/>
+        </w:rPr>
+        <w:t>&gt; [</w:t>
+      </w:r>
+      <w:proofErr w:type="spellStart"/>
+      <w:r>
+        <w:rPr>
+          <w:rFonts w:ascii="Arial" w:hAnsi="Arial" w:cs="Arial"/>
+        </w:rPr>
+        <w:t>Accessed</w:t>
+      </w:r>
+      <w:proofErr w:type="spellEnd"/>
+      <w:r>
+        <w:rPr>
+          <w:rFonts w:ascii="Arial" w:hAnsi="Arial" w:cs="Arial"/>
+        </w:rPr>
+        <w:t xml:space="preserve"> 14 April 2022].</w:t>
+      </w:r>
     </w:p>
     <w:p>
       <w:pPr>

</xml_diff>

<commit_message>
Hyper Version 1.0 Terminado
</commit_message>
<xml_diff>
--- a/Documentacion Hyper.docx
+++ b/Documentacion Hyper.docx
@@ -1106,21 +1106,7 @@
         <w:rPr>
           <w:rFonts w:ascii="Arial" w:hAnsi="Arial" w:cs="Arial"/>
         </w:rPr>
-        <w:t xml:space="preserve"> in </w:t>
-      </w:r>
-      <w:proofErr w:type="gramStart"/>
-      <w:r>
-        <w:rPr>
-          <w:rFonts w:ascii="Arial" w:hAnsi="Arial" w:cs="Arial"/>
-        </w:rPr>
-        <w:t>Java?.</w:t>
-      </w:r>
-      <w:proofErr w:type="gramEnd"/>
-      <w:r>
-        <w:rPr>
-          <w:rFonts w:ascii="Arial" w:hAnsi="Arial" w:cs="Arial"/>
-        </w:rPr>
-        <w:t xml:space="preserve"> [online] </w:t>
+        <w:t xml:space="preserve"> in Java?. [online] </w:t>
       </w:r>
       <w:proofErr w:type="spellStart"/>
       <w:r>
@@ -1827,6 +1813,1553 @@
           <w:rFonts w:ascii="Arial" w:hAnsi="Arial" w:cs="Arial"/>
         </w:rPr>
       </w:pPr>
+      <w:r>
+        <w:rPr>
+          <w:rFonts w:ascii="Arial" w:hAnsi="Arial" w:cs="Arial"/>
+        </w:rPr>
+        <w:t xml:space="preserve">Proyecto </w:t>
+      </w:r>
+      <w:proofErr w:type="spellStart"/>
+      <w:r>
+        <w:rPr>
+          <w:rFonts w:ascii="Arial" w:hAnsi="Arial" w:cs="Arial"/>
+        </w:rPr>
+        <w:t>Socialbytes</w:t>
+      </w:r>
+      <w:proofErr w:type="spellEnd"/>
+      <w:r>
+        <w:rPr>
+          <w:rFonts w:ascii="Arial" w:hAnsi="Arial" w:cs="Arial"/>
+        </w:rPr>
+        <w:t xml:space="preserve">. 2022. </w:t>
+      </w:r>
+      <w:proofErr w:type="spellStart"/>
+      <w:r>
+        <w:rPr>
+          <w:rFonts w:ascii="Arial" w:hAnsi="Arial" w:cs="Arial"/>
+        </w:rPr>
+        <w:t>Xampp</w:t>
+      </w:r>
+      <w:proofErr w:type="spellEnd"/>
+      <w:r>
+        <w:rPr>
+          <w:rFonts w:ascii="Arial" w:hAnsi="Arial" w:cs="Arial"/>
+        </w:rPr>
+        <w:t xml:space="preserve"> un servidor Apache, instalado en una memoria USB - Proyecto </w:t>
+      </w:r>
+      <w:proofErr w:type="spellStart"/>
+      <w:r>
+        <w:rPr>
+          <w:rFonts w:ascii="Arial" w:hAnsi="Arial" w:cs="Arial"/>
+        </w:rPr>
+        <w:t>Socialbytes</w:t>
+      </w:r>
+      <w:proofErr w:type="spellEnd"/>
+      <w:r>
+        <w:rPr>
+          <w:rFonts w:ascii="Arial" w:hAnsi="Arial" w:cs="Arial"/>
+        </w:rPr>
+        <w:t>. [online] Available at: &lt;</w:t>
+      </w:r>
+      <w:r>
+        <w:rPr>
+          <w:rFonts w:ascii="Arial" w:hAnsi="Arial" w:cs="Arial"/>
+        </w:rPr>
+        <w:t xml:space="preserve"> </w:t>
+      </w:r>
+      <w:hyperlink r:id="rId18" w:history="1">
+        <w:r>
+          <w:rPr>
+            <w:rStyle w:val="Hipervnculo"/>
+            <w:rFonts w:ascii="Arial" w:hAnsi="Arial" w:cs="Arial"/>
+          </w:rPr>
+          <w:t>https://socialbytes.es/xampp-un-servidor-apache-en-una-memoria-usb/</w:t>
+        </w:r>
+      </w:hyperlink>
+      <w:r>
+        <w:rPr>
+          <w:rFonts w:ascii="Arial" w:hAnsi="Arial" w:cs="Arial"/>
+        </w:rPr>
+        <w:t xml:space="preserve"> </w:t>
+      </w:r>
+      <w:r>
+        <w:rPr>
+          <w:rFonts w:ascii="Arial" w:hAnsi="Arial" w:cs="Arial"/>
+        </w:rPr>
+        <w:t>&gt; [</w:t>
+      </w:r>
+      <w:proofErr w:type="spellStart"/>
+      <w:r>
+        <w:rPr>
+          <w:rFonts w:ascii="Arial" w:hAnsi="Arial" w:cs="Arial"/>
+        </w:rPr>
+        <w:t>Accessed</w:t>
+      </w:r>
+      <w:proofErr w:type="spellEnd"/>
+      <w:r>
+        <w:rPr>
+          <w:rFonts w:ascii="Arial" w:hAnsi="Arial" w:cs="Arial"/>
+        </w:rPr>
+        <w:t xml:space="preserve"> 18 April 2022].</w:t>
+      </w:r>
+    </w:p>
+    <w:p>
+      <w:pPr>
+        <w:rPr>
+          <w:rFonts w:ascii="Arial" w:hAnsi="Arial" w:cs="Arial"/>
+        </w:rPr>
+      </w:pPr>
+      <w:r>
+        <w:rPr>
+          <w:rFonts w:ascii="Arial" w:hAnsi="Arial" w:cs="Arial"/>
+        </w:rPr>
+        <w:t xml:space="preserve">Docs.oracle.com. 2022. Clip (Java </w:t>
+      </w:r>
+      <w:proofErr w:type="spellStart"/>
+      <w:r>
+        <w:rPr>
+          <w:rFonts w:ascii="Arial" w:hAnsi="Arial" w:cs="Arial"/>
+        </w:rPr>
+        <w:t>Platform</w:t>
+      </w:r>
+      <w:proofErr w:type="spellEnd"/>
+      <w:r>
+        <w:rPr>
+          <w:rFonts w:ascii="Arial" w:hAnsi="Arial" w:cs="Arial"/>
+        </w:rPr>
+        <w:t xml:space="preserve"> SE 7 ). [online] Available at: &lt;</w:t>
+      </w:r>
+      <w:r>
+        <w:rPr>
+          <w:rFonts w:ascii="Arial" w:hAnsi="Arial" w:cs="Arial"/>
+        </w:rPr>
+        <w:t xml:space="preserve"> </w:t>
+      </w:r>
+      <w:hyperlink r:id="rId19" w:history="1">
+        <w:r>
+          <w:rPr>
+            <w:rStyle w:val="Hipervnculo"/>
+            <w:rFonts w:ascii="Arial" w:hAnsi="Arial" w:cs="Arial"/>
+          </w:rPr>
+          <w:t>https://docs.oracle.com/javase/7/docs/api/javax/sound/sampled/Clip.html</w:t>
+        </w:r>
+      </w:hyperlink>
+      <w:r>
+        <w:rPr>
+          <w:rFonts w:ascii="Arial" w:hAnsi="Arial" w:cs="Arial"/>
+        </w:rPr>
+        <w:t xml:space="preserve"> </w:t>
+      </w:r>
+      <w:r>
+        <w:rPr>
+          <w:rFonts w:ascii="Arial" w:hAnsi="Arial" w:cs="Arial"/>
+        </w:rPr>
+        <w:t>&gt; [</w:t>
+      </w:r>
+      <w:proofErr w:type="spellStart"/>
+      <w:r>
+        <w:rPr>
+          <w:rFonts w:ascii="Arial" w:hAnsi="Arial" w:cs="Arial"/>
+        </w:rPr>
+        <w:t>Accessed</w:t>
+      </w:r>
+      <w:proofErr w:type="spellEnd"/>
+      <w:r>
+        <w:rPr>
+          <w:rFonts w:ascii="Arial" w:hAnsi="Arial" w:cs="Arial"/>
+        </w:rPr>
+        <w:t xml:space="preserve"> 2</w:t>
+      </w:r>
+      <w:r>
+        <w:rPr>
+          <w:rFonts w:ascii="Arial" w:hAnsi="Arial" w:cs="Arial"/>
+        </w:rPr>
+        <w:t>2</w:t>
+      </w:r>
+      <w:r>
+        <w:rPr>
+          <w:rFonts w:ascii="Arial" w:hAnsi="Arial" w:cs="Arial"/>
+        </w:rPr>
+        <w:t xml:space="preserve"> April 2022].</w:t>
+      </w:r>
+    </w:p>
+    <w:p>
+      <w:pPr>
+        <w:rPr>
+          <w:rFonts w:ascii="Arial" w:hAnsi="Arial" w:cs="Arial"/>
+        </w:rPr>
+      </w:pPr>
+      <w:r>
+        <w:rPr>
+          <w:rFonts w:ascii="Arial" w:hAnsi="Arial" w:cs="Arial"/>
+        </w:rPr>
+        <w:t xml:space="preserve">Docs.oracle.com. 2022. </w:t>
+      </w:r>
+      <w:proofErr w:type="spellStart"/>
+      <w:r>
+        <w:rPr>
+          <w:rFonts w:ascii="Arial" w:hAnsi="Arial" w:cs="Arial"/>
+        </w:rPr>
+        <w:t>Timer</w:t>
+      </w:r>
+      <w:proofErr w:type="spellEnd"/>
+      <w:r>
+        <w:rPr>
+          <w:rFonts w:ascii="Arial" w:hAnsi="Arial" w:cs="Arial"/>
+        </w:rPr>
+        <w:t xml:space="preserve"> (Java </w:t>
+      </w:r>
+      <w:proofErr w:type="spellStart"/>
+      <w:r>
+        <w:rPr>
+          <w:rFonts w:ascii="Arial" w:hAnsi="Arial" w:cs="Arial"/>
+        </w:rPr>
+        <w:t>Platform</w:t>
+      </w:r>
+      <w:proofErr w:type="spellEnd"/>
+      <w:r>
+        <w:rPr>
+          <w:rFonts w:ascii="Arial" w:hAnsi="Arial" w:cs="Arial"/>
+        </w:rPr>
+        <w:t xml:space="preserve"> SE 7 ). [online] Available at: &lt;</w:t>
+      </w:r>
+      <w:r>
+        <w:rPr>
+          <w:rFonts w:ascii="Arial" w:hAnsi="Arial" w:cs="Arial"/>
+        </w:rPr>
+        <w:t xml:space="preserve"> </w:t>
+      </w:r>
+      <w:hyperlink r:id="rId20" w:history="1">
+        <w:r>
+          <w:rPr>
+            <w:rStyle w:val="Hipervnculo"/>
+            <w:rFonts w:ascii="Arial" w:hAnsi="Arial" w:cs="Arial"/>
+          </w:rPr>
+          <w:t>https://docs.oracle.com/javase/7/docs/api/java/util/Timer.html</w:t>
+        </w:r>
+      </w:hyperlink>
+      <w:r>
+        <w:rPr>
+          <w:rFonts w:ascii="Arial" w:hAnsi="Arial" w:cs="Arial"/>
+        </w:rPr>
+        <w:t xml:space="preserve"> </w:t>
+      </w:r>
+      <w:r>
+        <w:rPr>
+          <w:rFonts w:ascii="Arial" w:hAnsi="Arial" w:cs="Arial"/>
+        </w:rPr>
+        <w:t>&gt; [</w:t>
+      </w:r>
+      <w:proofErr w:type="spellStart"/>
+      <w:r>
+        <w:rPr>
+          <w:rFonts w:ascii="Arial" w:hAnsi="Arial" w:cs="Arial"/>
+        </w:rPr>
+        <w:t>Accessed</w:t>
+      </w:r>
+      <w:proofErr w:type="spellEnd"/>
+      <w:r>
+        <w:rPr>
+          <w:rFonts w:ascii="Arial" w:hAnsi="Arial" w:cs="Arial"/>
+        </w:rPr>
+        <w:t xml:space="preserve"> 22 April 2022].</w:t>
+      </w:r>
+    </w:p>
+    <w:p>
+      <w:pPr>
+        <w:rPr>
+          <w:rFonts w:ascii="Arial" w:hAnsi="Arial" w:cs="Arial"/>
+        </w:rPr>
+      </w:pPr>
+      <w:r>
+        <w:rPr>
+          <w:rFonts w:ascii="Arial" w:hAnsi="Arial" w:cs="Arial"/>
+        </w:rPr>
+        <w:t xml:space="preserve">Clip, S., </w:t>
+      </w:r>
+      <w:proofErr w:type="spellStart"/>
+      <w:r>
+        <w:rPr>
+          <w:rFonts w:ascii="Arial" w:hAnsi="Arial" w:cs="Arial"/>
+        </w:rPr>
+        <w:t>zoum</w:t>
+      </w:r>
+      <w:proofErr w:type="spellEnd"/>
+      <w:r>
+        <w:rPr>
+          <w:rFonts w:ascii="Arial" w:hAnsi="Arial" w:cs="Arial"/>
+        </w:rPr>
+        <w:t xml:space="preserve">, n., </w:t>
+      </w:r>
+      <w:proofErr w:type="spellStart"/>
+      <w:r>
+        <w:rPr>
+          <w:rFonts w:ascii="Arial" w:hAnsi="Arial" w:cs="Arial"/>
+        </w:rPr>
+        <w:t>Eynon</w:t>
+      </w:r>
+      <w:proofErr w:type="spellEnd"/>
+      <w:r>
+        <w:rPr>
+          <w:rFonts w:ascii="Arial" w:hAnsi="Arial" w:cs="Arial"/>
+        </w:rPr>
+        <w:t xml:space="preserve">, S. and </w:t>
+      </w:r>
+      <w:proofErr w:type="spellStart"/>
+      <w:r>
+        <w:rPr>
+          <w:rFonts w:ascii="Arial" w:hAnsi="Arial" w:cs="Arial"/>
+        </w:rPr>
+        <w:t>zoum</w:t>
+      </w:r>
+      <w:proofErr w:type="spellEnd"/>
+      <w:r>
+        <w:rPr>
+          <w:rFonts w:ascii="Arial" w:hAnsi="Arial" w:cs="Arial"/>
+        </w:rPr>
+        <w:t xml:space="preserve">, n., 2022. Set </w:t>
+      </w:r>
+      <w:proofErr w:type="spellStart"/>
+      <w:r>
+        <w:rPr>
+          <w:rFonts w:ascii="Arial" w:hAnsi="Arial" w:cs="Arial"/>
+        </w:rPr>
+        <w:t>volume</w:t>
+      </w:r>
+      <w:proofErr w:type="spellEnd"/>
+      <w:r>
+        <w:rPr>
+          <w:rFonts w:ascii="Arial" w:hAnsi="Arial" w:cs="Arial"/>
+        </w:rPr>
+        <w:t xml:space="preserve"> </w:t>
+      </w:r>
+      <w:proofErr w:type="spellStart"/>
+      <w:r>
+        <w:rPr>
+          <w:rFonts w:ascii="Arial" w:hAnsi="Arial" w:cs="Arial"/>
+        </w:rPr>
+        <w:t>of</w:t>
+      </w:r>
+      <w:proofErr w:type="spellEnd"/>
+      <w:r>
+        <w:rPr>
+          <w:rFonts w:ascii="Arial" w:hAnsi="Arial" w:cs="Arial"/>
+        </w:rPr>
+        <w:t xml:space="preserve"> Java Clip. [online] </w:t>
+      </w:r>
+      <w:proofErr w:type="spellStart"/>
+      <w:r>
+        <w:rPr>
+          <w:rFonts w:ascii="Arial" w:hAnsi="Arial" w:cs="Arial"/>
+        </w:rPr>
+        <w:t>Stack</w:t>
+      </w:r>
+      <w:proofErr w:type="spellEnd"/>
+      <w:r>
+        <w:rPr>
+          <w:rFonts w:ascii="Arial" w:hAnsi="Arial" w:cs="Arial"/>
+        </w:rPr>
+        <w:t xml:space="preserve"> </w:t>
+      </w:r>
+      <w:proofErr w:type="spellStart"/>
+      <w:r>
+        <w:rPr>
+          <w:rFonts w:ascii="Arial" w:hAnsi="Arial" w:cs="Arial"/>
+        </w:rPr>
+        <w:t>Overflow</w:t>
+      </w:r>
+      <w:proofErr w:type="spellEnd"/>
+      <w:r>
+        <w:rPr>
+          <w:rFonts w:ascii="Arial" w:hAnsi="Arial" w:cs="Arial"/>
+        </w:rPr>
+        <w:t>. Available at: &lt;</w:t>
+      </w:r>
+      <w:r>
+        <w:rPr>
+          <w:rFonts w:ascii="Arial" w:hAnsi="Arial" w:cs="Arial"/>
+        </w:rPr>
+        <w:t xml:space="preserve"> </w:t>
+      </w:r>
+      <w:hyperlink r:id="rId21" w:history="1">
+        <w:r>
+          <w:rPr>
+            <w:rStyle w:val="Hipervnculo"/>
+            <w:rFonts w:ascii="Arial" w:hAnsi="Arial" w:cs="Arial"/>
+          </w:rPr>
+          <w:t>https://stackoverflow.com/questions/40514910/set-volume-of-java-clip</w:t>
+        </w:r>
+      </w:hyperlink>
+      <w:r>
+        <w:rPr>
+          <w:rFonts w:ascii="Arial" w:hAnsi="Arial" w:cs="Arial"/>
+        </w:rPr>
+        <w:t xml:space="preserve"> </w:t>
+      </w:r>
+      <w:r>
+        <w:rPr>
+          <w:rFonts w:ascii="Arial" w:hAnsi="Arial" w:cs="Arial"/>
+        </w:rPr>
+        <w:t>&gt; [</w:t>
+      </w:r>
+      <w:proofErr w:type="spellStart"/>
+      <w:r>
+        <w:rPr>
+          <w:rFonts w:ascii="Arial" w:hAnsi="Arial" w:cs="Arial"/>
+        </w:rPr>
+        <w:t>Accessed</w:t>
+      </w:r>
+      <w:proofErr w:type="spellEnd"/>
+      <w:r>
+        <w:rPr>
+          <w:rFonts w:ascii="Arial" w:hAnsi="Arial" w:cs="Arial"/>
+        </w:rPr>
+        <w:t xml:space="preserve"> 22 April 2022].</w:t>
+      </w:r>
+    </w:p>
+    <w:p>
+      <w:pPr>
+        <w:rPr>
+          <w:rFonts w:ascii="Arial" w:hAnsi="Arial" w:cs="Arial"/>
+        </w:rPr>
+      </w:pPr>
+      <w:proofErr w:type="spellStart"/>
+      <w:r>
+        <w:rPr>
+          <w:rFonts w:ascii="Arial" w:hAnsi="Arial" w:cs="Arial"/>
+        </w:rPr>
+        <w:t>JSlider</w:t>
+      </w:r>
+      <w:proofErr w:type="spellEnd"/>
+      <w:r>
+        <w:rPr>
+          <w:rFonts w:ascii="Arial" w:hAnsi="Arial" w:cs="Arial"/>
+        </w:rPr>
+        <w:t xml:space="preserve">?, C. and Morales, M., 2022. Change </w:t>
+      </w:r>
+      <w:proofErr w:type="spellStart"/>
+      <w:r>
+        <w:rPr>
+          <w:rFonts w:ascii="Arial" w:hAnsi="Arial" w:cs="Arial"/>
+        </w:rPr>
+        <w:t>thumb</w:t>
+      </w:r>
+      <w:proofErr w:type="spellEnd"/>
+      <w:r>
+        <w:rPr>
+          <w:rFonts w:ascii="Arial" w:hAnsi="Arial" w:cs="Arial"/>
+        </w:rPr>
+        <w:t xml:space="preserve"> and color </w:t>
+      </w:r>
+      <w:proofErr w:type="spellStart"/>
+      <w:r>
+        <w:rPr>
+          <w:rFonts w:ascii="Arial" w:hAnsi="Arial" w:cs="Arial"/>
+        </w:rPr>
+        <w:t>of</w:t>
+      </w:r>
+      <w:proofErr w:type="spellEnd"/>
+      <w:r>
+        <w:rPr>
+          <w:rFonts w:ascii="Arial" w:hAnsi="Arial" w:cs="Arial"/>
+        </w:rPr>
+        <w:t xml:space="preserve"> </w:t>
+      </w:r>
+      <w:proofErr w:type="spellStart"/>
+      <w:r>
+        <w:rPr>
+          <w:rFonts w:ascii="Arial" w:hAnsi="Arial" w:cs="Arial"/>
+        </w:rPr>
+        <w:t>JSlider</w:t>
+      </w:r>
+      <w:proofErr w:type="spellEnd"/>
+      <w:r>
+        <w:rPr>
+          <w:rFonts w:ascii="Arial" w:hAnsi="Arial" w:cs="Arial"/>
+        </w:rPr>
+        <w:t xml:space="preserve">?. [online] </w:t>
+      </w:r>
+      <w:proofErr w:type="spellStart"/>
+      <w:r>
+        <w:rPr>
+          <w:rFonts w:ascii="Arial" w:hAnsi="Arial" w:cs="Arial"/>
+        </w:rPr>
+        <w:t>Stack</w:t>
+      </w:r>
+      <w:proofErr w:type="spellEnd"/>
+      <w:r>
+        <w:rPr>
+          <w:rFonts w:ascii="Arial" w:hAnsi="Arial" w:cs="Arial"/>
+        </w:rPr>
+        <w:t xml:space="preserve"> </w:t>
+      </w:r>
+      <w:proofErr w:type="spellStart"/>
+      <w:r>
+        <w:rPr>
+          <w:rFonts w:ascii="Arial" w:hAnsi="Arial" w:cs="Arial"/>
+        </w:rPr>
+        <w:t>Overflow</w:t>
+      </w:r>
+      <w:proofErr w:type="spellEnd"/>
+      <w:r>
+        <w:rPr>
+          <w:rFonts w:ascii="Arial" w:hAnsi="Arial" w:cs="Arial"/>
+        </w:rPr>
+        <w:t>. Available at: &lt;</w:t>
+      </w:r>
+      <w:r>
+        <w:rPr>
+          <w:rFonts w:ascii="Arial" w:hAnsi="Arial" w:cs="Arial"/>
+        </w:rPr>
+        <w:t xml:space="preserve"> </w:t>
+      </w:r>
+      <w:hyperlink r:id="rId22" w:history="1">
+        <w:r>
+          <w:rPr>
+            <w:rStyle w:val="Hipervnculo"/>
+            <w:rFonts w:ascii="Arial" w:hAnsi="Arial" w:cs="Arial"/>
+          </w:rPr>
+          <w:t>https://stackoverflow.com/questions/62609789/change-thumb-and-color-of-jslider</w:t>
+        </w:r>
+      </w:hyperlink>
+      <w:r>
+        <w:rPr>
+          <w:rFonts w:ascii="Arial" w:hAnsi="Arial" w:cs="Arial"/>
+        </w:rPr>
+        <w:t xml:space="preserve"> </w:t>
+      </w:r>
+      <w:r>
+        <w:rPr>
+          <w:rFonts w:ascii="Arial" w:hAnsi="Arial" w:cs="Arial"/>
+        </w:rPr>
+        <w:t>&gt; [</w:t>
+      </w:r>
+      <w:proofErr w:type="spellStart"/>
+      <w:r>
+        <w:rPr>
+          <w:rFonts w:ascii="Arial" w:hAnsi="Arial" w:cs="Arial"/>
+        </w:rPr>
+        <w:t>Accessed</w:t>
+      </w:r>
+      <w:proofErr w:type="spellEnd"/>
+      <w:r>
+        <w:rPr>
+          <w:rFonts w:ascii="Arial" w:hAnsi="Arial" w:cs="Arial"/>
+        </w:rPr>
+        <w:t xml:space="preserve"> 23 April 2022].</w:t>
+      </w:r>
+    </w:p>
+    <w:p>
+      <w:pPr>
+        <w:rPr>
+          <w:rFonts w:ascii="Arial" w:hAnsi="Arial" w:cs="Arial"/>
+        </w:rPr>
+      </w:pPr>
+      <w:r>
+        <w:rPr>
+          <w:rFonts w:ascii="Arial" w:hAnsi="Arial" w:cs="Arial"/>
+        </w:rPr>
+        <w:t xml:space="preserve">back?, h., </w:t>
+      </w:r>
+      <w:proofErr w:type="spellStart"/>
+      <w:r>
+        <w:rPr>
+          <w:rFonts w:ascii="Arial" w:hAnsi="Arial" w:cs="Arial"/>
+        </w:rPr>
+        <w:t>Korros</w:t>
+      </w:r>
+      <w:proofErr w:type="spellEnd"/>
+      <w:r>
+        <w:rPr>
+          <w:rFonts w:ascii="Arial" w:hAnsi="Arial" w:cs="Arial"/>
+        </w:rPr>
+        <w:t xml:space="preserve">, P., </w:t>
+      </w:r>
+      <w:proofErr w:type="spellStart"/>
+      <w:r>
+        <w:rPr>
+          <w:rFonts w:ascii="Arial" w:hAnsi="Arial" w:cs="Arial"/>
+        </w:rPr>
+        <w:t>Tarafar</w:t>
+      </w:r>
+      <w:proofErr w:type="spellEnd"/>
+      <w:r>
+        <w:rPr>
+          <w:rFonts w:ascii="Arial" w:hAnsi="Arial" w:cs="Arial"/>
+        </w:rPr>
+        <w:t xml:space="preserve">, A. and </w:t>
+      </w:r>
+      <w:proofErr w:type="spellStart"/>
+      <w:r>
+        <w:rPr>
+          <w:rFonts w:ascii="Arial" w:hAnsi="Arial" w:cs="Arial"/>
+        </w:rPr>
+        <w:t>Vivi</w:t>
+      </w:r>
+      <w:proofErr w:type="spellEnd"/>
+      <w:r>
+        <w:rPr>
+          <w:rFonts w:ascii="Arial" w:hAnsi="Arial" w:cs="Arial"/>
+        </w:rPr>
+        <w:t xml:space="preserve">, U., 2022. </w:t>
+      </w:r>
+      <w:proofErr w:type="spellStart"/>
+      <w:r>
+        <w:rPr>
+          <w:rFonts w:ascii="Arial" w:hAnsi="Arial" w:cs="Arial"/>
+        </w:rPr>
+        <w:t>how</w:t>
+      </w:r>
+      <w:proofErr w:type="spellEnd"/>
+      <w:r>
+        <w:rPr>
+          <w:rFonts w:ascii="Arial" w:hAnsi="Arial" w:cs="Arial"/>
+        </w:rPr>
+        <w:t xml:space="preserve"> can I </w:t>
+      </w:r>
+      <w:proofErr w:type="spellStart"/>
+      <w:r>
+        <w:rPr>
+          <w:rFonts w:ascii="Arial" w:hAnsi="Arial" w:cs="Arial"/>
+        </w:rPr>
+        <w:t>wait</w:t>
+      </w:r>
+      <w:proofErr w:type="spellEnd"/>
+      <w:r>
+        <w:rPr>
+          <w:rFonts w:ascii="Arial" w:hAnsi="Arial" w:cs="Arial"/>
+        </w:rPr>
+        <w:t xml:space="preserve"> </w:t>
+      </w:r>
+      <w:proofErr w:type="spellStart"/>
+      <w:r>
+        <w:rPr>
+          <w:rFonts w:ascii="Arial" w:hAnsi="Arial" w:cs="Arial"/>
+        </w:rPr>
+        <w:t>for</w:t>
+      </w:r>
+      <w:proofErr w:type="spellEnd"/>
+      <w:r>
+        <w:rPr>
+          <w:rFonts w:ascii="Arial" w:hAnsi="Arial" w:cs="Arial"/>
+        </w:rPr>
+        <w:t xml:space="preserve"> a java </w:t>
+      </w:r>
+      <w:proofErr w:type="spellStart"/>
+      <w:r>
+        <w:rPr>
+          <w:rFonts w:ascii="Arial" w:hAnsi="Arial" w:cs="Arial"/>
+        </w:rPr>
+        <w:t>sound</w:t>
+      </w:r>
+      <w:proofErr w:type="spellEnd"/>
+      <w:r>
+        <w:rPr>
+          <w:rFonts w:ascii="Arial" w:hAnsi="Arial" w:cs="Arial"/>
+        </w:rPr>
+        <w:t xml:space="preserve"> clip </w:t>
+      </w:r>
+      <w:proofErr w:type="spellStart"/>
+      <w:r>
+        <w:rPr>
+          <w:rFonts w:ascii="Arial" w:hAnsi="Arial" w:cs="Arial"/>
+        </w:rPr>
+        <w:t>to</w:t>
+      </w:r>
+      <w:proofErr w:type="spellEnd"/>
+      <w:r>
+        <w:rPr>
+          <w:rFonts w:ascii="Arial" w:hAnsi="Arial" w:cs="Arial"/>
+        </w:rPr>
+        <w:t xml:space="preserve"> </w:t>
+      </w:r>
+      <w:proofErr w:type="spellStart"/>
+      <w:r>
+        <w:rPr>
+          <w:rFonts w:ascii="Arial" w:hAnsi="Arial" w:cs="Arial"/>
+        </w:rPr>
+        <w:t>finish</w:t>
+      </w:r>
+      <w:proofErr w:type="spellEnd"/>
+      <w:r>
+        <w:rPr>
+          <w:rFonts w:ascii="Arial" w:hAnsi="Arial" w:cs="Arial"/>
+        </w:rPr>
+        <w:t xml:space="preserve"> </w:t>
+      </w:r>
+      <w:proofErr w:type="spellStart"/>
+      <w:r>
+        <w:rPr>
+          <w:rFonts w:ascii="Arial" w:hAnsi="Arial" w:cs="Arial"/>
+        </w:rPr>
+        <w:t>playing</w:t>
+      </w:r>
+      <w:proofErr w:type="spellEnd"/>
+      <w:r>
+        <w:rPr>
+          <w:rFonts w:ascii="Arial" w:hAnsi="Arial" w:cs="Arial"/>
+        </w:rPr>
+        <w:t xml:space="preserve"> back?. [online] </w:t>
+      </w:r>
+      <w:proofErr w:type="spellStart"/>
+      <w:r>
+        <w:rPr>
+          <w:rFonts w:ascii="Arial" w:hAnsi="Arial" w:cs="Arial"/>
+        </w:rPr>
+        <w:t>Stack</w:t>
+      </w:r>
+      <w:proofErr w:type="spellEnd"/>
+      <w:r>
+        <w:rPr>
+          <w:rFonts w:ascii="Arial" w:hAnsi="Arial" w:cs="Arial"/>
+        </w:rPr>
+        <w:t xml:space="preserve"> </w:t>
+      </w:r>
+      <w:proofErr w:type="spellStart"/>
+      <w:r>
+        <w:rPr>
+          <w:rFonts w:ascii="Arial" w:hAnsi="Arial" w:cs="Arial"/>
+        </w:rPr>
+        <w:t>Overflow</w:t>
+      </w:r>
+      <w:proofErr w:type="spellEnd"/>
+      <w:r>
+        <w:rPr>
+          <w:rFonts w:ascii="Arial" w:hAnsi="Arial" w:cs="Arial"/>
+        </w:rPr>
+        <w:t>. Available at: &lt;</w:t>
+      </w:r>
+      <w:r>
+        <w:rPr>
+          <w:rFonts w:ascii="Arial" w:hAnsi="Arial" w:cs="Arial"/>
+        </w:rPr>
+        <w:t xml:space="preserve"> </w:t>
+      </w:r>
+      <w:hyperlink r:id="rId23" w:history="1">
+        <w:r>
+          <w:rPr>
+            <w:rStyle w:val="Hipervnculo"/>
+            <w:rFonts w:ascii="Arial" w:hAnsi="Arial" w:cs="Arial"/>
+          </w:rPr>
+          <w:t>https://stackoverflow.com/questions/557903/how-can-i-wait-for-a-java-sound-clip-to-finish-playing-back</w:t>
+        </w:r>
+      </w:hyperlink>
+      <w:r>
+        <w:rPr>
+          <w:rFonts w:ascii="Arial" w:hAnsi="Arial" w:cs="Arial"/>
+        </w:rPr>
+        <w:t xml:space="preserve"> </w:t>
+      </w:r>
+      <w:r>
+        <w:rPr>
+          <w:rFonts w:ascii="Arial" w:hAnsi="Arial" w:cs="Arial"/>
+        </w:rPr>
+        <w:t>&gt; [</w:t>
+      </w:r>
+      <w:proofErr w:type="spellStart"/>
+      <w:r>
+        <w:rPr>
+          <w:rFonts w:ascii="Arial" w:hAnsi="Arial" w:cs="Arial"/>
+        </w:rPr>
+        <w:t>Accessed</w:t>
+      </w:r>
+      <w:proofErr w:type="spellEnd"/>
+      <w:r>
+        <w:rPr>
+          <w:rFonts w:ascii="Arial" w:hAnsi="Arial" w:cs="Arial"/>
+        </w:rPr>
+        <w:t xml:space="preserve"> 23 April 2022].</w:t>
+      </w:r>
+    </w:p>
+    <w:p>
+      <w:pPr>
+        <w:rPr>
+          <w:rFonts w:ascii="Arial" w:hAnsi="Arial" w:cs="Arial"/>
+        </w:rPr>
+      </w:pPr>
+      <w:r>
+        <w:rPr>
+          <w:rFonts w:ascii="Arial" w:hAnsi="Arial" w:cs="Arial"/>
+        </w:rPr>
+        <w:t xml:space="preserve">java, C., </w:t>
+      </w:r>
+      <w:proofErr w:type="spellStart"/>
+      <w:r>
+        <w:rPr>
+          <w:rFonts w:ascii="Arial" w:hAnsi="Arial" w:cs="Arial"/>
+        </w:rPr>
+        <w:t>Rodriguez</w:t>
+      </w:r>
+      <w:proofErr w:type="spellEnd"/>
+      <w:r>
+        <w:rPr>
+          <w:rFonts w:ascii="Arial" w:hAnsi="Arial" w:cs="Arial"/>
+        </w:rPr>
+        <w:t xml:space="preserve">, A., </w:t>
+      </w:r>
+      <w:proofErr w:type="spellStart"/>
+      <w:r>
+        <w:rPr>
+          <w:rFonts w:ascii="Arial" w:hAnsi="Arial" w:cs="Arial"/>
+        </w:rPr>
+        <w:t>Nolde</w:t>
+      </w:r>
+      <w:proofErr w:type="spellEnd"/>
+      <w:r>
+        <w:rPr>
+          <w:rFonts w:ascii="Arial" w:hAnsi="Arial" w:cs="Arial"/>
+        </w:rPr>
+        <w:t xml:space="preserve">, S. and Bit, Q., 2022. Como detectar el click derecho encima de un </w:t>
+      </w:r>
+      <w:proofErr w:type="spellStart"/>
+      <w:r>
+        <w:rPr>
+          <w:rFonts w:ascii="Arial" w:hAnsi="Arial" w:cs="Arial"/>
+        </w:rPr>
+        <w:t>JButton</w:t>
+      </w:r>
+      <w:proofErr w:type="spellEnd"/>
+      <w:r>
+        <w:rPr>
+          <w:rFonts w:ascii="Arial" w:hAnsi="Arial" w:cs="Arial"/>
+        </w:rPr>
+        <w:t xml:space="preserve"> en java. [online] </w:t>
+      </w:r>
+      <w:proofErr w:type="spellStart"/>
+      <w:r>
+        <w:rPr>
+          <w:rFonts w:ascii="Arial" w:hAnsi="Arial" w:cs="Arial"/>
+        </w:rPr>
+        <w:t>Stack</w:t>
+      </w:r>
+      <w:proofErr w:type="spellEnd"/>
+      <w:r>
+        <w:rPr>
+          <w:rFonts w:ascii="Arial" w:hAnsi="Arial" w:cs="Arial"/>
+        </w:rPr>
+        <w:t xml:space="preserve"> </w:t>
+      </w:r>
+      <w:proofErr w:type="spellStart"/>
+      <w:r>
+        <w:rPr>
+          <w:rFonts w:ascii="Arial" w:hAnsi="Arial" w:cs="Arial"/>
+        </w:rPr>
+        <w:t>Overflow</w:t>
+      </w:r>
+      <w:proofErr w:type="spellEnd"/>
+      <w:r>
+        <w:rPr>
+          <w:rFonts w:ascii="Arial" w:hAnsi="Arial" w:cs="Arial"/>
+        </w:rPr>
+        <w:t xml:space="preserve"> en español. Available at: &lt;</w:t>
+      </w:r>
+      <w:r>
+        <w:rPr>
+          <w:rFonts w:ascii="Arial" w:hAnsi="Arial" w:cs="Arial"/>
+        </w:rPr>
+        <w:t xml:space="preserve"> </w:t>
+      </w:r>
+      <w:hyperlink r:id="rId24" w:history="1">
+        <w:r>
+          <w:rPr>
+            <w:rStyle w:val="Hipervnculo"/>
+            <w:rFonts w:ascii="Arial" w:hAnsi="Arial" w:cs="Arial"/>
+          </w:rPr>
+          <w:t>https://es.stackoverflow.com/questions/53254/como-detectar-el-click-derecho-encima-de-un-jbutton-en-java</w:t>
+        </w:r>
+      </w:hyperlink>
+      <w:r>
+        <w:rPr>
+          <w:rFonts w:ascii="Arial" w:hAnsi="Arial" w:cs="Arial"/>
+        </w:rPr>
+        <w:t xml:space="preserve"> </w:t>
+      </w:r>
+      <w:r>
+        <w:rPr>
+          <w:rFonts w:ascii="Arial" w:hAnsi="Arial" w:cs="Arial"/>
+        </w:rPr>
+        <w:t>&gt; [</w:t>
+      </w:r>
+      <w:proofErr w:type="spellStart"/>
+      <w:r>
+        <w:rPr>
+          <w:rFonts w:ascii="Arial" w:hAnsi="Arial" w:cs="Arial"/>
+        </w:rPr>
+        <w:t>Accessed</w:t>
+      </w:r>
+      <w:proofErr w:type="spellEnd"/>
+      <w:r>
+        <w:rPr>
+          <w:rFonts w:ascii="Arial" w:hAnsi="Arial" w:cs="Arial"/>
+        </w:rPr>
+        <w:t xml:space="preserve"> 24 April 2022].</w:t>
+      </w:r>
+    </w:p>
+    <w:p>
+      <w:pPr>
+        <w:rPr>
+          <w:rFonts w:ascii="Arial" w:hAnsi="Arial" w:cs="Arial"/>
+        </w:rPr>
+      </w:pPr>
+      <w:r>
+        <w:rPr>
+          <w:rFonts w:ascii="Arial" w:hAnsi="Arial" w:cs="Arial"/>
+        </w:rPr>
+        <w:t xml:space="preserve">java, M. and </w:t>
+      </w:r>
+      <w:proofErr w:type="spellStart"/>
+      <w:r>
+        <w:rPr>
+          <w:rFonts w:ascii="Arial" w:hAnsi="Arial" w:cs="Arial"/>
+        </w:rPr>
+        <w:t>Rocket</w:t>
+      </w:r>
+      <w:proofErr w:type="spellEnd"/>
+      <w:r>
+        <w:rPr>
+          <w:rFonts w:ascii="Arial" w:hAnsi="Arial" w:cs="Arial"/>
+        </w:rPr>
+        <w:t xml:space="preserve">, J., 2022. Mouse </w:t>
+      </w:r>
+      <w:proofErr w:type="spellStart"/>
+      <w:r>
+        <w:rPr>
+          <w:rFonts w:ascii="Arial" w:hAnsi="Arial" w:cs="Arial"/>
+        </w:rPr>
+        <w:t>event</w:t>
+      </w:r>
+      <w:proofErr w:type="spellEnd"/>
+      <w:r>
+        <w:rPr>
+          <w:rFonts w:ascii="Arial" w:hAnsi="Arial" w:cs="Arial"/>
+        </w:rPr>
+        <w:t xml:space="preserve"> </w:t>
+      </w:r>
+      <w:proofErr w:type="spellStart"/>
+      <w:r>
+        <w:rPr>
+          <w:rFonts w:ascii="Arial" w:hAnsi="Arial" w:cs="Arial"/>
+        </w:rPr>
+        <w:t>with</w:t>
+      </w:r>
+      <w:proofErr w:type="spellEnd"/>
+      <w:r>
+        <w:rPr>
+          <w:rFonts w:ascii="Arial" w:hAnsi="Arial" w:cs="Arial"/>
+        </w:rPr>
+        <w:t xml:space="preserve"> </w:t>
+      </w:r>
+      <w:proofErr w:type="spellStart"/>
+      <w:r>
+        <w:rPr>
+          <w:rFonts w:ascii="Arial" w:hAnsi="Arial" w:cs="Arial"/>
+        </w:rPr>
+        <w:t>double</w:t>
+      </w:r>
+      <w:proofErr w:type="spellEnd"/>
+      <w:r>
+        <w:rPr>
+          <w:rFonts w:ascii="Arial" w:hAnsi="Arial" w:cs="Arial"/>
+        </w:rPr>
+        <w:t xml:space="preserve"> click in java. [online] </w:t>
+      </w:r>
+      <w:proofErr w:type="spellStart"/>
+      <w:r>
+        <w:rPr>
+          <w:rFonts w:ascii="Arial" w:hAnsi="Arial" w:cs="Arial"/>
+        </w:rPr>
+        <w:t>Stack</w:t>
+      </w:r>
+      <w:proofErr w:type="spellEnd"/>
+      <w:r>
+        <w:rPr>
+          <w:rFonts w:ascii="Arial" w:hAnsi="Arial" w:cs="Arial"/>
+        </w:rPr>
+        <w:t xml:space="preserve"> </w:t>
+      </w:r>
+      <w:proofErr w:type="spellStart"/>
+      <w:r>
+        <w:rPr>
+          <w:rFonts w:ascii="Arial" w:hAnsi="Arial" w:cs="Arial"/>
+        </w:rPr>
+        <w:t>Overflow</w:t>
+      </w:r>
+      <w:proofErr w:type="spellEnd"/>
+      <w:r>
+        <w:rPr>
+          <w:rFonts w:ascii="Arial" w:hAnsi="Arial" w:cs="Arial"/>
+        </w:rPr>
+        <w:t>. Available at: &lt;</w:t>
+      </w:r>
+      <w:r>
+        <w:rPr>
+          <w:rFonts w:ascii="Arial" w:hAnsi="Arial" w:cs="Arial"/>
+        </w:rPr>
+        <w:t xml:space="preserve"> </w:t>
+      </w:r>
+      <w:hyperlink r:id="rId25" w:history="1">
+        <w:r>
+          <w:rPr>
+            <w:rStyle w:val="Hipervnculo"/>
+            <w:rFonts w:ascii="Arial" w:hAnsi="Arial" w:cs="Arial"/>
+          </w:rPr>
+          <w:t>https://stackoverflow.com/questions/8409347/mouse-event-with-double-click-in-java</w:t>
+        </w:r>
+      </w:hyperlink>
+      <w:r>
+        <w:rPr>
+          <w:rFonts w:ascii="Arial" w:hAnsi="Arial" w:cs="Arial"/>
+        </w:rPr>
+        <w:t xml:space="preserve"> </w:t>
+      </w:r>
+      <w:r>
+        <w:rPr>
+          <w:rFonts w:ascii="Arial" w:hAnsi="Arial" w:cs="Arial"/>
+        </w:rPr>
+        <w:t>&gt; [</w:t>
+      </w:r>
+      <w:proofErr w:type="spellStart"/>
+      <w:r>
+        <w:rPr>
+          <w:rFonts w:ascii="Arial" w:hAnsi="Arial" w:cs="Arial"/>
+        </w:rPr>
+        <w:t>Accessed</w:t>
+      </w:r>
+      <w:proofErr w:type="spellEnd"/>
+      <w:r>
+        <w:rPr>
+          <w:rFonts w:ascii="Arial" w:hAnsi="Arial" w:cs="Arial"/>
+        </w:rPr>
+        <w:t xml:space="preserve"> 24 April 2022].</w:t>
+      </w:r>
+    </w:p>
+    <w:p>
+      <w:pPr>
+        <w:rPr>
+          <w:rFonts w:ascii="Arial" w:hAnsi="Arial" w:cs="Arial"/>
+        </w:rPr>
+      </w:pPr>
+      <w:r>
+        <w:rPr>
+          <w:rFonts w:ascii="Arial" w:hAnsi="Arial" w:cs="Arial"/>
+        </w:rPr>
+        <w:t xml:space="preserve">Docs.oracle.com. 2022. </w:t>
+      </w:r>
+      <w:proofErr w:type="spellStart"/>
+      <w:r>
+        <w:rPr>
+          <w:rFonts w:ascii="Arial" w:hAnsi="Arial" w:cs="Arial"/>
+        </w:rPr>
+        <w:t>JPopupMenu</w:t>
+      </w:r>
+      <w:proofErr w:type="spellEnd"/>
+      <w:r>
+        <w:rPr>
+          <w:rFonts w:ascii="Arial" w:hAnsi="Arial" w:cs="Arial"/>
+        </w:rPr>
+        <w:t xml:space="preserve"> (Java </w:t>
+      </w:r>
+      <w:proofErr w:type="spellStart"/>
+      <w:r>
+        <w:rPr>
+          <w:rFonts w:ascii="Arial" w:hAnsi="Arial" w:cs="Arial"/>
+        </w:rPr>
+        <w:t>Platform</w:t>
+      </w:r>
+      <w:proofErr w:type="spellEnd"/>
+      <w:r>
+        <w:rPr>
+          <w:rFonts w:ascii="Arial" w:hAnsi="Arial" w:cs="Arial"/>
+        </w:rPr>
+        <w:t xml:space="preserve"> SE 7 ). [online] Available at: &lt;</w:t>
+      </w:r>
+      <w:r>
+        <w:rPr>
+          <w:rFonts w:ascii="Arial" w:hAnsi="Arial" w:cs="Arial"/>
+        </w:rPr>
+        <w:t xml:space="preserve"> </w:t>
+      </w:r>
+      <w:hyperlink r:id="rId26" w:history="1">
+        <w:r>
+          <w:rPr>
+            <w:rStyle w:val="Hipervnculo"/>
+            <w:rFonts w:ascii="Arial" w:hAnsi="Arial" w:cs="Arial"/>
+          </w:rPr>
+          <w:t>https://docs.oracle.com/javase/7/docs/api/javax/swing/JPopupMenu.html</w:t>
+        </w:r>
+      </w:hyperlink>
+      <w:r>
+        <w:rPr>
+          <w:rFonts w:ascii="Arial" w:hAnsi="Arial" w:cs="Arial"/>
+        </w:rPr>
+        <w:t xml:space="preserve"> </w:t>
+      </w:r>
+      <w:r>
+        <w:rPr>
+          <w:rFonts w:ascii="Arial" w:hAnsi="Arial" w:cs="Arial"/>
+        </w:rPr>
+        <w:t>&gt; [</w:t>
+      </w:r>
+      <w:proofErr w:type="spellStart"/>
+      <w:r>
+        <w:rPr>
+          <w:rFonts w:ascii="Arial" w:hAnsi="Arial" w:cs="Arial"/>
+        </w:rPr>
+        <w:t>Accessed</w:t>
+      </w:r>
+      <w:proofErr w:type="spellEnd"/>
+      <w:r>
+        <w:rPr>
+          <w:rFonts w:ascii="Arial" w:hAnsi="Arial" w:cs="Arial"/>
+        </w:rPr>
+        <w:t xml:space="preserve"> 24 April 2022].</w:t>
+      </w:r>
+    </w:p>
+    <w:p>
+      <w:pPr>
+        <w:rPr>
+          <w:rFonts w:ascii="Arial" w:hAnsi="Arial" w:cs="Arial"/>
+        </w:rPr>
+      </w:pPr>
+      <w:proofErr w:type="spellStart"/>
+      <w:r>
+        <w:rPr>
+          <w:rFonts w:ascii="Arial" w:hAnsi="Arial" w:cs="Arial"/>
+        </w:rPr>
+        <w:t>row</w:t>
+      </w:r>
+      <w:proofErr w:type="spellEnd"/>
+      <w:r>
+        <w:rPr>
+          <w:rFonts w:ascii="Arial" w:hAnsi="Arial" w:cs="Arial"/>
+        </w:rPr>
+        <w:t xml:space="preserve">), J. and </w:t>
+      </w:r>
+      <w:proofErr w:type="spellStart"/>
+      <w:r>
+        <w:rPr>
+          <w:rFonts w:ascii="Arial" w:hAnsi="Arial" w:cs="Arial"/>
+        </w:rPr>
+        <w:t>Weninger</w:t>
+      </w:r>
+      <w:proofErr w:type="spellEnd"/>
+      <w:r>
+        <w:rPr>
+          <w:rFonts w:ascii="Arial" w:hAnsi="Arial" w:cs="Arial"/>
+        </w:rPr>
+        <w:t xml:space="preserve">, M., 2022. Java Swing </w:t>
+      </w:r>
+      <w:proofErr w:type="spellStart"/>
+      <w:r>
+        <w:rPr>
+          <w:rFonts w:ascii="Arial" w:hAnsi="Arial" w:cs="Arial"/>
+        </w:rPr>
+        <w:t>JTable</w:t>
+      </w:r>
+      <w:proofErr w:type="spellEnd"/>
+      <w:r>
+        <w:rPr>
+          <w:rFonts w:ascii="Arial" w:hAnsi="Arial" w:cs="Arial"/>
+        </w:rPr>
+        <w:t xml:space="preserve">; </w:t>
+      </w:r>
+      <w:proofErr w:type="spellStart"/>
+      <w:r>
+        <w:rPr>
+          <w:rFonts w:ascii="Arial" w:hAnsi="Arial" w:cs="Arial"/>
+        </w:rPr>
+        <w:t>Right</w:t>
+      </w:r>
+      <w:proofErr w:type="spellEnd"/>
+      <w:r>
+        <w:rPr>
+          <w:rFonts w:ascii="Arial" w:hAnsi="Arial" w:cs="Arial"/>
+        </w:rPr>
+        <w:t xml:space="preserve"> Click </w:t>
+      </w:r>
+      <w:proofErr w:type="spellStart"/>
+      <w:r>
+        <w:rPr>
+          <w:rFonts w:ascii="Arial" w:hAnsi="Arial" w:cs="Arial"/>
+        </w:rPr>
+        <w:t>Menu</w:t>
+      </w:r>
+      <w:proofErr w:type="spellEnd"/>
+      <w:r>
+        <w:rPr>
+          <w:rFonts w:ascii="Arial" w:hAnsi="Arial" w:cs="Arial"/>
+        </w:rPr>
+        <w:t xml:space="preserve"> (</w:t>
+      </w:r>
+      <w:proofErr w:type="spellStart"/>
+      <w:r>
+        <w:rPr>
+          <w:rFonts w:ascii="Arial" w:hAnsi="Arial" w:cs="Arial"/>
+        </w:rPr>
+        <w:t>How</w:t>
+      </w:r>
+      <w:proofErr w:type="spellEnd"/>
+      <w:r>
+        <w:rPr>
+          <w:rFonts w:ascii="Arial" w:hAnsi="Arial" w:cs="Arial"/>
+        </w:rPr>
+        <w:t xml:space="preserve"> do I </w:t>
+      </w:r>
+      <w:proofErr w:type="spellStart"/>
+      <w:r>
+        <w:rPr>
+          <w:rFonts w:ascii="Arial" w:hAnsi="Arial" w:cs="Arial"/>
+        </w:rPr>
+        <w:t>get</w:t>
+      </w:r>
+      <w:proofErr w:type="spellEnd"/>
+      <w:r>
+        <w:rPr>
+          <w:rFonts w:ascii="Arial" w:hAnsi="Arial" w:cs="Arial"/>
+        </w:rPr>
+        <w:t xml:space="preserve"> </w:t>
+      </w:r>
+      <w:proofErr w:type="spellStart"/>
+      <w:r>
+        <w:rPr>
+          <w:rFonts w:ascii="Arial" w:hAnsi="Arial" w:cs="Arial"/>
+        </w:rPr>
+        <w:t>it</w:t>
+      </w:r>
+      <w:proofErr w:type="spellEnd"/>
+      <w:r>
+        <w:rPr>
+          <w:rFonts w:ascii="Arial" w:hAnsi="Arial" w:cs="Arial"/>
+        </w:rPr>
+        <w:t xml:space="preserve"> </w:t>
+      </w:r>
+      <w:proofErr w:type="spellStart"/>
+      <w:r>
+        <w:rPr>
+          <w:rFonts w:ascii="Arial" w:hAnsi="Arial" w:cs="Arial"/>
+        </w:rPr>
+        <w:t>to</w:t>
+      </w:r>
+      <w:proofErr w:type="spellEnd"/>
+      <w:r>
+        <w:rPr>
+          <w:rFonts w:ascii="Arial" w:hAnsi="Arial" w:cs="Arial"/>
+        </w:rPr>
+        <w:t xml:space="preserve"> "</w:t>
+      </w:r>
+      <w:proofErr w:type="spellStart"/>
+      <w:r>
+        <w:rPr>
+          <w:rFonts w:ascii="Arial" w:hAnsi="Arial" w:cs="Arial"/>
+        </w:rPr>
+        <w:t>select</w:t>
+      </w:r>
+      <w:proofErr w:type="spellEnd"/>
+      <w:r>
+        <w:rPr>
+          <w:rFonts w:ascii="Arial" w:hAnsi="Arial" w:cs="Arial"/>
+        </w:rPr>
+        <w:t xml:space="preserve">" aka </w:t>
+      </w:r>
+      <w:proofErr w:type="spellStart"/>
+      <w:r>
+        <w:rPr>
+          <w:rFonts w:ascii="Arial" w:hAnsi="Arial" w:cs="Arial"/>
+        </w:rPr>
+        <w:t>highlight</w:t>
+      </w:r>
+      <w:proofErr w:type="spellEnd"/>
+      <w:r>
+        <w:rPr>
+          <w:rFonts w:ascii="Arial" w:hAnsi="Arial" w:cs="Arial"/>
+        </w:rPr>
+        <w:t xml:space="preserve"> </w:t>
+      </w:r>
+      <w:proofErr w:type="spellStart"/>
+      <w:r>
+        <w:rPr>
+          <w:rFonts w:ascii="Arial" w:hAnsi="Arial" w:cs="Arial"/>
+        </w:rPr>
+        <w:t>the</w:t>
+      </w:r>
+      <w:proofErr w:type="spellEnd"/>
+      <w:r>
+        <w:rPr>
+          <w:rFonts w:ascii="Arial" w:hAnsi="Arial" w:cs="Arial"/>
+        </w:rPr>
+        <w:t xml:space="preserve"> </w:t>
+      </w:r>
+      <w:proofErr w:type="spellStart"/>
+      <w:r>
+        <w:rPr>
+          <w:rFonts w:ascii="Arial" w:hAnsi="Arial" w:cs="Arial"/>
+        </w:rPr>
+        <w:t>row</w:t>
+      </w:r>
+      <w:proofErr w:type="spellEnd"/>
+      <w:r>
+        <w:rPr>
+          <w:rFonts w:ascii="Arial" w:hAnsi="Arial" w:cs="Arial"/>
+        </w:rPr>
+        <w:t xml:space="preserve">). [online] </w:t>
+      </w:r>
+      <w:proofErr w:type="spellStart"/>
+      <w:r>
+        <w:rPr>
+          <w:rFonts w:ascii="Arial" w:hAnsi="Arial" w:cs="Arial"/>
+        </w:rPr>
+        <w:t>Stack</w:t>
+      </w:r>
+      <w:proofErr w:type="spellEnd"/>
+      <w:r>
+        <w:rPr>
+          <w:rFonts w:ascii="Arial" w:hAnsi="Arial" w:cs="Arial"/>
+        </w:rPr>
+        <w:t xml:space="preserve"> </w:t>
+      </w:r>
+      <w:proofErr w:type="spellStart"/>
+      <w:r>
+        <w:rPr>
+          <w:rFonts w:ascii="Arial" w:hAnsi="Arial" w:cs="Arial"/>
+        </w:rPr>
+        <w:t>Overflow</w:t>
+      </w:r>
+      <w:proofErr w:type="spellEnd"/>
+      <w:r>
+        <w:rPr>
+          <w:rFonts w:ascii="Arial" w:hAnsi="Arial" w:cs="Arial"/>
+        </w:rPr>
+        <w:t>. Available at: &lt;</w:t>
+      </w:r>
+      <w:r>
+        <w:rPr>
+          <w:rFonts w:ascii="Arial" w:hAnsi="Arial" w:cs="Arial"/>
+        </w:rPr>
+        <w:t xml:space="preserve"> </w:t>
+      </w:r>
+      <w:hyperlink r:id="rId27" w:history="1">
+        <w:r>
+          <w:rPr>
+            <w:rStyle w:val="Hipervnculo"/>
+            <w:rFonts w:ascii="Arial" w:hAnsi="Arial" w:cs="Arial"/>
+          </w:rPr>
+          <w:t>https://stackoverflow.com/questions/3558293/java-swing-jtable-right-click-menu-how-do-i-get-it-to-select-aka-highlight-t</w:t>
+        </w:r>
+      </w:hyperlink>
+      <w:r>
+        <w:rPr>
+          <w:rFonts w:ascii="Arial" w:hAnsi="Arial" w:cs="Arial"/>
+        </w:rPr>
+        <w:t xml:space="preserve"> </w:t>
+      </w:r>
+      <w:r>
+        <w:rPr>
+          <w:rFonts w:ascii="Arial" w:hAnsi="Arial" w:cs="Arial"/>
+        </w:rPr>
+        <w:t>&gt; [</w:t>
+      </w:r>
+      <w:proofErr w:type="spellStart"/>
+      <w:r>
+        <w:rPr>
+          <w:rFonts w:ascii="Arial" w:hAnsi="Arial" w:cs="Arial"/>
+        </w:rPr>
+        <w:t>Accessed</w:t>
+      </w:r>
+      <w:proofErr w:type="spellEnd"/>
+      <w:r>
+        <w:rPr>
+          <w:rFonts w:ascii="Arial" w:hAnsi="Arial" w:cs="Arial"/>
+        </w:rPr>
+        <w:t xml:space="preserve"> 24 April 2022].</w:t>
+      </w:r>
+    </w:p>
+    <w:p>
+      <w:pPr>
+        <w:rPr>
+          <w:rFonts w:ascii="Arial" w:hAnsi="Arial" w:cs="Arial"/>
+        </w:rPr>
+      </w:pPr>
+      <w:proofErr w:type="spellStart"/>
+      <w:r>
+        <w:rPr>
+          <w:rFonts w:ascii="Arial" w:hAnsi="Arial" w:cs="Arial"/>
+        </w:rPr>
+        <w:t>thousands</w:t>
+      </w:r>
+      <w:proofErr w:type="spellEnd"/>
+      <w:r>
+        <w:rPr>
+          <w:rFonts w:ascii="Arial" w:hAnsi="Arial" w:cs="Arial"/>
+        </w:rPr>
+        <w:t xml:space="preserve">, C. and McLeod, S., 2022. </w:t>
+      </w:r>
+      <w:proofErr w:type="spellStart"/>
+      <w:r>
+        <w:rPr>
+          <w:rFonts w:ascii="Arial" w:hAnsi="Arial" w:cs="Arial"/>
+        </w:rPr>
+        <w:t>Converting</w:t>
+      </w:r>
+      <w:proofErr w:type="spellEnd"/>
+      <w:r>
+        <w:rPr>
+          <w:rFonts w:ascii="Arial" w:hAnsi="Arial" w:cs="Arial"/>
+        </w:rPr>
+        <w:t xml:space="preserve"> </w:t>
+      </w:r>
+      <w:proofErr w:type="spellStart"/>
+      <w:r>
+        <w:rPr>
+          <w:rFonts w:ascii="Arial" w:hAnsi="Arial" w:cs="Arial"/>
+        </w:rPr>
+        <w:t>Integer</w:t>
+      </w:r>
+      <w:proofErr w:type="spellEnd"/>
+      <w:r>
+        <w:rPr>
+          <w:rFonts w:ascii="Arial" w:hAnsi="Arial" w:cs="Arial"/>
+        </w:rPr>
+        <w:t xml:space="preserve"> </w:t>
+      </w:r>
+      <w:proofErr w:type="spellStart"/>
+      <w:r>
+        <w:rPr>
+          <w:rFonts w:ascii="Arial" w:hAnsi="Arial" w:cs="Arial"/>
+        </w:rPr>
+        <w:t>to</w:t>
+      </w:r>
+      <w:proofErr w:type="spellEnd"/>
+      <w:r>
+        <w:rPr>
+          <w:rFonts w:ascii="Arial" w:hAnsi="Arial" w:cs="Arial"/>
+        </w:rPr>
+        <w:t xml:space="preserve"> String </w:t>
+      </w:r>
+      <w:proofErr w:type="spellStart"/>
+      <w:r>
+        <w:rPr>
+          <w:rFonts w:ascii="Arial" w:hAnsi="Arial" w:cs="Arial"/>
+        </w:rPr>
+        <w:t>with</w:t>
+      </w:r>
+      <w:proofErr w:type="spellEnd"/>
+      <w:r>
+        <w:rPr>
+          <w:rFonts w:ascii="Arial" w:hAnsi="Arial" w:cs="Arial"/>
+        </w:rPr>
+        <w:t xml:space="preserve"> </w:t>
+      </w:r>
+      <w:proofErr w:type="spellStart"/>
+      <w:r>
+        <w:rPr>
+          <w:rFonts w:ascii="Arial" w:hAnsi="Arial" w:cs="Arial"/>
+        </w:rPr>
+        <w:t>comma</w:t>
+      </w:r>
+      <w:proofErr w:type="spellEnd"/>
+      <w:r>
+        <w:rPr>
+          <w:rFonts w:ascii="Arial" w:hAnsi="Arial" w:cs="Arial"/>
+        </w:rPr>
+        <w:t xml:space="preserve"> </w:t>
+      </w:r>
+      <w:proofErr w:type="spellStart"/>
+      <w:r>
+        <w:rPr>
+          <w:rFonts w:ascii="Arial" w:hAnsi="Arial" w:cs="Arial"/>
+        </w:rPr>
+        <w:t>for</w:t>
+      </w:r>
+      <w:proofErr w:type="spellEnd"/>
+      <w:r>
+        <w:rPr>
+          <w:rFonts w:ascii="Arial" w:hAnsi="Arial" w:cs="Arial"/>
+        </w:rPr>
+        <w:t xml:space="preserve"> </w:t>
+      </w:r>
+      <w:proofErr w:type="spellStart"/>
+      <w:r>
+        <w:rPr>
+          <w:rFonts w:ascii="Arial" w:hAnsi="Arial" w:cs="Arial"/>
+        </w:rPr>
+        <w:t>thousands</w:t>
+      </w:r>
+      <w:proofErr w:type="spellEnd"/>
+      <w:r>
+        <w:rPr>
+          <w:rFonts w:ascii="Arial" w:hAnsi="Arial" w:cs="Arial"/>
+        </w:rPr>
+        <w:t xml:space="preserve">. [online] </w:t>
+      </w:r>
+      <w:proofErr w:type="spellStart"/>
+      <w:r>
+        <w:rPr>
+          <w:rFonts w:ascii="Arial" w:hAnsi="Arial" w:cs="Arial"/>
+        </w:rPr>
+        <w:t>Stack</w:t>
+      </w:r>
+      <w:proofErr w:type="spellEnd"/>
+      <w:r>
+        <w:rPr>
+          <w:rFonts w:ascii="Arial" w:hAnsi="Arial" w:cs="Arial"/>
+        </w:rPr>
+        <w:t xml:space="preserve"> </w:t>
+      </w:r>
+      <w:proofErr w:type="spellStart"/>
+      <w:r>
+        <w:rPr>
+          <w:rFonts w:ascii="Arial" w:hAnsi="Arial" w:cs="Arial"/>
+        </w:rPr>
+        <w:t>Overflow</w:t>
+      </w:r>
+      <w:proofErr w:type="spellEnd"/>
+      <w:r>
+        <w:rPr>
+          <w:rFonts w:ascii="Arial" w:hAnsi="Arial" w:cs="Arial"/>
+        </w:rPr>
+        <w:t>. Available at: &lt;</w:t>
+      </w:r>
+      <w:r>
+        <w:rPr>
+          <w:rFonts w:ascii="Arial" w:hAnsi="Arial" w:cs="Arial"/>
+        </w:rPr>
+        <w:t xml:space="preserve"> </w:t>
+      </w:r>
+      <w:hyperlink r:id="rId28" w:history="1">
+        <w:r>
+          <w:rPr>
+            <w:rStyle w:val="Hipervnculo"/>
+            <w:rFonts w:ascii="Arial" w:hAnsi="Arial" w:cs="Arial"/>
+          </w:rPr>
+          <w:t>https://stackoverflow.com/questions/7070209/converting-integer-to-string-with-comma-for-thousands</w:t>
+        </w:r>
+      </w:hyperlink>
+      <w:r>
+        <w:rPr>
+          <w:rFonts w:ascii="Arial" w:hAnsi="Arial" w:cs="Arial"/>
+        </w:rPr>
+        <w:t xml:space="preserve"> </w:t>
+      </w:r>
+      <w:r>
+        <w:rPr>
+          <w:rFonts w:ascii="Arial" w:hAnsi="Arial" w:cs="Arial"/>
+        </w:rPr>
+        <w:t>&gt; [</w:t>
+      </w:r>
+      <w:proofErr w:type="spellStart"/>
+      <w:r>
+        <w:rPr>
+          <w:rFonts w:ascii="Arial" w:hAnsi="Arial" w:cs="Arial"/>
+        </w:rPr>
+        <w:t>Accessed</w:t>
+      </w:r>
+      <w:proofErr w:type="spellEnd"/>
+      <w:r>
+        <w:rPr>
+          <w:rFonts w:ascii="Arial" w:hAnsi="Arial" w:cs="Arial"/>
+        </w:rPr>
+        <w:t xml:space="preserve"> 24 April 2022].</w:t>
+      </w:r>
     </w:p>
     <w:sectPr>
       <w:pgSz w:w="11906" w:h="16838"/>

</xml_diff>